<commit_message>
Oracle Semi Project DAY6
</commit_message>
<xml_diff>
--- a/[Oracle] Minutes/[Oracle] 4TEAM.docx
+++ b/[Oracle] Minutes/[Oracle] 4TEAM.docx
@@ -149,12 +149,14 @@
                 <w:rFonts w:ascii="Noto Sans KR Regular" w:eastAsia="Noto Sans KR Regular" w:hAnsi="Noto Sans KR Regular"/>
               </w:rPr>
             </w:pPr>
+            <w:proofErr w:type="spellStart"/>
             <w:r>
               <w:rPr>
                 <w:rFonts w:ascii="Noto Sans KR Regular" w:eastAsia="Noto Sans KR Regular" w:hAnsi="Noto Sans KR Regular" w:hint="eastAsia"/>
               </w:rPr>
               <w:t>이새롬</w:t>
             </w:r>
+            <w:proofErr w:type="spellEnd"/>
             <w:r>
               <w:rPr>
                 <w:rFonts w:ascii="Noto Sans KR Regular" w:eastAsia="Noto Sans KR Regular" w:hAnsi="Noto Sans KR Regular" w:hint="eastAsia"/>
@@ -203,12 +205,14 @@
               </w:rPr>
               <w:t xml:space="preserve"> </w:t>
             </w:r>
+            <w:proofErr w:type="spellStart"/>
             <w:r>
               <w:rPr>
                 <w:rFonts w:ascii="Noto Sans KR Regular" w:eastAsia="Noto Sans KR Regular" w:hAnsi="Noto Sans KR Regular" w:hint="eastAsia"/>
               </w:rPr>
               <w:t>안정미</w:t>
             </w:r>
+            <w:proofErr w:type="spellEnd"/>
             <w:r>
               <w:rPr>
                 <w:rFonts w:ascii="Noto Sans KR Regular" w:eastAsia="Noto Sans KR Regular" w:hAnsi="Noto Sans KR Regular" w:hint="eastAsia"/>
@@ -375,6 +379,7 @@
               </w:rPr>
               <w:t xml:space="preserve"> </w:t>
             </w:r>
+            <w:proofErr w:type="gramStart"/>
             <w:r>
               <w:rPr>
                 <w:rFonts w:ascii="Noto Sans KR Regular" w:eastAsia="Noto Sans KR Regular" w:hAnsi="Noto Sans KR Regular" w:hint="eastAsia"/>
@@ -385,7 +390,14 @@
               <w:rPr>
                 <w:rFonts w:ascii="Noto Sans KR Regular" w:eastAsia="Noto Sans KR Regular" w:hAnsi="Noto Sans KR Regular"/>
               </w:rPr>
-              <w:t xml:space="preserve">/ </w:t>
+              <w:t>/</w:t>
+            </w:r>
+            <w:proofErr w:type="gramEnd"/>
+            <w:r>
+              <w:rPr>
+                <w:rFonts w:ascii="Noto Sans KR Regular" w:eastAsia="Noto Sans KR Regular" w:hAnsi="Noto Sans KR Regular"/>
+              </w:rPr>
+              <w:t xml:space="preserve"> </w:t>
             </w:r>
             <w:r>
               <w:rPr>
@@ -430,13 +442,27 @@
               <w:rPr>
                 <w:rFonts w:ascii="Noto Sans KR Regular" w:eastAsia="Noto Sans KR Regular" w:hAnsi="Noto Sans KR Regular" w:hint="eastAsia"/>
               </w:rPr>
-              <w:t xml:space="preserve">중도 탈락 처리 </w:t>
+              <w:t xml:space="preserve">중도 탈락 </w:t>
+            </w:r>
+            <w:proofErr w:type="gramStart"/>
+            <w:r>
+              <w:rPr>
+                <w:rFonts w:ascii="Noto Sans KR Regular" w:eastAsia="Noto Sans KR Regular" w:hAnsi="Noto Sans KR Regular" w:hint="eastAsia"/>
+              </w:rPr>
+              <w:t xml:space="preserve">처리 </w:t>
             </w:r>
             <w:r>
               <w:rPr>
                 <w:rFonts w:ascii="Noto Sans KR Regular" w:eastAsia="Noto Sans KR Regular" w:hAnsi="Noto Sans KR Regular"/>
               </w:rPr>
-              <w:t xml:space="preserve">/ </w:t>
+              <w:t>/</w:t>
+            </w:r>
+            <w:proofErr w:type="gramEnd"/>
+            <w:r>
+              <w:rPr>
+                <w:rFonts w:ascii="Noto Sans KR Regular" w:eastAsia="Noto Sans KR Regular" w:hAnsi="Noto Sans KR Regular"/>
+              </w:rPr>
+              <w:t xml:space="preserve"> </w:t>
             </w:r>
             <w:r>
               <w:rPr>
@@ -520,7 +546,21 @@
               <w:rPr>
                 <w:rFonts w:ascii="Noto Sans KR Regular" w:eastAsia="Noto Sans KR Regular" w:hAnsi="Noto Sans KR Regular"/>
               </w:rPr>
-              <w:t xml:space="preserve"> 내용으로 등록한 첨부 파일을 내려받을 수 있어야 한다.</w:t>
+              <w:t xml:space="preserve"> 내용으로 등록한 첨부 파일을 </w:t>
+            </w:r>
+            <w:proofErr w:type="spellStart"/>
+            <w:r>
+              <w:rPr>
+                <w:rFonts w:ascii="Noto Sans KR Regular" w:eastAsia="Noto Sans KR Regular" w:hAnsi="Noto Sans KR Regular"/>
+              </w:rPr>
+              <w:t>내려받을</w:t>
+            </w:r>
+            <w:proofErr w:type="spellEnd"/>
+            <w:r>
+              <w:rPr>
+                <w:rFonts w:ascii="Noto Sans KR Regular" w:eastAsia="Noto Sans KR Regular" w:hAnsi="Noto Sans KR Regular"/>
+              </w:rPr>
+              <w:t xml:space="preserve"> 수 있어야 한다.</w:t>
             </w:r>
           </w:p>
           <w:p>
@@ -574,7 +614,14 @@
               <w:rPr>
                 <w:rFonts w:ascii="Noto Sans KR Regular" w:eastAsia="Noto Sans KR Regular" w:hAnsi="Noto Sans KR Regular" w:hint="eastAsia"/>
               </w:rPr>
-              <w:t xml:space="preserve">첨부파일 업로드 </w:t>
+              <w:t xml:space="preserve">첨부파일 </w:t>
+            </w:r>
+            <w:proofErr w:type="gramStart"/>
+            <w:r>
+              <w:rPr>
+                <w:rFonts w:ascii="Noto Sans KR Regular" w:eastAsia="Noto Sans KR Regular" w:hAnsi="Noto Sans KR Regular" w:hint="eastAsia"/>
+              </w:rPr>
+              <w:t xml:space="preserve">업로드 </w:t>
             </w:r>
             <w:r>
               <w:rPr>
@@ -582,6 +629,7 @@
               </w:rPr>
               <w:t>/</w:t>
             </w:r>
+            <w:proofErr w:type="gramEnd"/>
             <w:r>
               <w:rPr>
                 <w:rFonts w:ascii="Noto Sans KR Regular" w:eastAsia="Noto Sans KR Regular" w:hAnsi="Noto Sans KR Regular" w:hint="eastAsia"/>
@@ -739,7 +787,15 @@
               <w:ind w:leftChars="0" w:left="0"/>
             </w:pPr>
             <w:r>
-              <w:t>(주민등록 번호 뒷자리는 교수자 로그인 시 패스워드로 사용 (+ 암호화하여 DB</w:t>
+              <w:t xml:space="preserve">(주민등록 번호 뒷자리는 </w:t>
+            </w:r>
+            <w:proofErr w:type="spellStart"/>
+            <w:r>
+              <w:t>교수자</w:t>
+            </w:r>
+            <w:proofErr w:type="spellEnd"/>
+            <w:r>
+              <w:t xml:space="preserve"> 로그인 시 패스워드로 사용 (+ 암호화하여 DB</w:t>
             </w:r>
             <w:r>
               <w:t xml:space="preserve"> </w:t>
@@ -754,7 +810,39 @@
               <w:ind w:leftChars="0" w:left="0"/>
             </w:pPr>
             <w:r>
-              <w:t>- 출력정보: 교수명, 배정된 과목명, 과목기간(시작년월일, 끝년월일), 교재명, 강의실, 강의진행여부(강의 예정/중/종료)</w:t>
+              <w:t xml:space="preserve">- 출력정보: </w:t>
+            </w:r>
+            <w:proofErr w:type="spellStart"/>
+            <w:r>
+              <w:t>교수명</w:t>
+            </w:r>
+            <w:proofErr w:type="spellEnd"/>
+            <w:r>
+              <w:t>, 배정된 과목명, 과목기간(</w:t>
+            </w:r>
+            <w:proofErr w:type="spellStart"/>
+            <w:r>
+              <w:t>시작년월일</w:t>
+            </w:r>
+            <w:proofErr w:type="spellEnd"/>
+            <w:r>
+              <w:t xml:space="preserve">, </w:t>
+            </w:r>
+            <w:proofErr w:type="spellStart"/>
+            <w:r>
+              <w:t>끝년월일</w:t>
+            </w:r>
+            <w:proofErr w:type="spellEnd"/>
+            <w:r>
+              <w:t xml:space="preserve">), </w:t>
+            </w:r>
+            <w:proofErr w:type="spellStart"/>
+            <w:r>
+              <w:t>교재명</w:t>
+            </w:r>
+            <w:proofErr w:type="spellEnd"/>
+            <w:r>
+              <w:t>, 강의실, 강의진행여부(강의 예정/중/종료)</w:t>
             </w:r>
           </w:p>
           <w:p>
@@ -805,7 +893,44 @@
               <w:ind w:leftChars="0" w:left="0"/>
             </w:pPr>
             <w:r>
-              <w:t>- 기본입력정보: 과정명, 과정기간(시작년월일, 끝년월일),강의실정보 (**한 개의 과정은 여러 개의 과목으로 구성될 수 있다.)</w:t>
+              <w:t xml:space="preserve">- </w:t>
+            </w:r>
+            <w:proofErr w:type="spellStart"/>
+            <w:r>
+              <w:t>기본입력정보</w:t>
+            </w:r>
+            <w:proofErr w:type="spellEnd"/>
+            <w:r>
+              <w:t xml:space="preserve">: </w:t>
+            </w:r>
+            <w:proofErr w:type="spellStart"/>
+            <w:r>
+              <w:t>과정명</w:t>
+            </w:r>
+            <w:proofErr w:type="spellEnd"/>
+            <w:r>
+              <w:t>, 과정기간(</w:t>
+            </w:r>
+            <w:proofErr w:type="spellStart"/>
+            <w:r>
+              <w:t>시작년월일</w:t>
+            </w:r>
+            <w:proofErr w:type="spellEnd"/>
+            <w:r>
+              <w:t xml:space="preserve">, </w:t>
+            </w:r>
+            <w:proofErr w:type="spellStart"/>
+            <w:r>
+              <w:t>끝년월일</w:t>
+            </w:r>
+            <w:proofErr w:type="spellEnd"/>
+            <w:proofErr w:type="gramStart"/>
+            <w:r>
+              <w:t>),강의실정보</w:t>
+            </w:r>
+            <w:proofErr w:type="gramEnd"/>
+            <w:r>
+              <w:t xml:space="preserve"> (**한 개의 과정은 여러 개의 과목으로 구성될 수 있다.)</w:t>
             </w:r>
           </w:p>
           <w:p>
@@ -814,7 +939,43 @@
               <w:ind w:leftChars="0" w:left="0"/>
             </w:pPr>
             <w:r>
-              <w:t>- 출력정보: 과정명, 강의실, 과목명, 과목기간(시작년월일, 끝년월일), 교재명, 교</w:t>
+              <w:t xml:space="preserve">- 출력정보: </w:t>
+            </w:r>
+            <w:proofErr w:type="spellStart"/>
+            <w:r>
+              <w:t>과정명</w:t>
+            </w:r>
+            <w:proofErr w:type="spellEnd"/>
+            <w:r>
+              <w:t>, 강의실, 과목명, 과목기간(</w:t>
+            </w:r>
+            <w:proofErr w:type="spellStart"/>
+            <w:r>
+              <w:t>시작년월일</w:t>
+            </w:r>
+            <w:proofErr w:type="spellEnd"/>
+            <w:r>
+              <w:t xml:space="preserve">, </w:t>
+            </w:r>
+            <w:proofErr w:type="spellStart"/>
+            <w:r>
+              <w:t>끝년월일</w:t>
+            </w:r>
+            <w:proofErr w:type="spellEnd"/>
+            <w:r>
+              <w:t xml:space="preserve">), </w:t>
+            </w:r>
+            <w:proofErr w:type="spellStart"/>
+            <w:r>
+              <w:t>교재명</w:t>
+            </w:r>
+            <w:proofErr w:type="spellEnd"/>
+            <w:r>
+              <w:t xml:space="preserve">, </w:t>
+            </w:r>
+            <w:proofErr w:type="spellStart"/>
+            <w:r>
+              <w:t>교</w:t>
             </w:r>
             <w:r>
               <w:rPr>
@@ -826,7 +987,14 @@
               <w:rPr>
                 <w:rFonts w:hint="eastAsia"/>
               </w:rPr>
-              <w:t>명,</w:t>
+              <w:t>명</w:t>
+            </w:r>
+            <w:proofErr w:type="spellEnd"/>
+            <w:r>
+              <w:rPr>
+                <w:rFonts w:hint="eastAsia"/>
+              </w:rPr>
+              <w:t>,</w:t>
             </w:r>
             <w:r>
               <w:t xml:space="preserve"> </w:t>
@@ -880,7 +1048,63 @@
               <w:ind w:leftChars="0" w:left="0"/>
             </w:pPr>
             <w:r>
-              <w:t>- 기본입력정보: 과정명, 과목명, 과목기간(시작년월일, 끝년월일), 교재명, 교수명(각 과목 담당 교수자 사전 배정 및 변경 가능)</w:t>
+              <w:t xml:space="preserve">- </w:t>
+            </w:r>
+            <w:proofErr w:type="spellStart"/>
+            <w:r>
+              <w:t>기본입력정보</w:t>
+            </w:r>
+            <w:proofErr w:type="spellEnd"/>
+            <w:r>
+              <w:t xml:space="preserve">: </w:t>
+            </w:r>
+            <w:proofErr w:type="spellStart"/>
+            <w:r>
+              <w:t>과정명</w:t>
+            </w:r>
+            <w:proofErr w:type="spellEnd"/>
+            <w:r>
+              <w:t>, 과목명, 과목기간(</w:t>
+            </w:r>
+            <w:proofErr w:type="spellStart"/>
+            <w:r>
+              <w:t>시작년월일</w:t>
+            </w:r>
+            <w:proofErr w:type="spellEnd"/>
+            <w:r>
+              <w:t xml:space="preserve">, </w:t>
+            </w:r>
+            <w:proofErr w:type="spellStart"/>
+            <w:r>
+              <w:t>끝년월일</w:t>
+            </w:r>
+            <w:proofErr w:type="spellEnd"/>
+            <w:r>
+              <w:t xml:space="preserve">), </w:t>
+            </w:r>
+            <w:proofErr w:type="spellStart"/>
+            <w:r>
+              <w:t>교재명</w:t>
+            </w:r>
+            <w:proofErr w:type="spellEnd"/>
+            <w:r>
+              <w:t xml:space="preserve">, </w:t>
+            </w:r>
+            <w:proofErr w:type="spellStart"/>
+            <w:r>
+              <w:t>교수명</w:t>
+            </w:r>
+            <w:proofErr w:type="spellEnd"/>
+            <w:r>
+              <w:t xml:space="preserve">(각 과목 담당 </w:t>
+            </w:r>
+            <w:proofErr w:type="spellStart"/>
+            <w:r>
+              <w:t>교수자</w:t>
+            </w:r>
+            <w:proofErr w:type="spellEnd"/>
+            <w:r>
+              <w:t xml:space="preserve"> 사전 배정 및 변경 가능)</w:t>
             </w:r>
           </w:p>
           <w:p>
@@ -889,7 +1113,43 @@
               <w:ind w:leftChars="0" w:left="0"/>
             </w:pPr>
             <w:r>
-              <w:t>- 출력정보: 과정명, 강의실, 과목명, 과목기간(시작년월일, 끝년월일), 교재명, 교수</w:t>
+              <w:t xml:space="preserve">- 출력정보: </w:t>
+            </w:r>
+            <w:proofErr w:type="spellStart"/>
+            <w:r>
+              <w:t>과정명</w:t>
+            </w:r>
+            <w:proofErr w:type="spellEnd"/>
+            <w:r>
+              <w:t>, 강의실, 과목명, 과목기간(</w:t>
+            </w:r>
+            <w:proofErr w:type="spellStart"/>
+            <w:r>
+              <w:t>시작년월일</w:t>
+            </w:r>
+            <w:proofErr w:type="spellEnd"/>
+            <w:r>
+              <w:t xml:space="preserve">, </w:t>
+            </w:r>
+            <w:proofErr w:type="spellStart"/>
+            <w:r>
+              <w:t>끝년월일</w:t>
+            </w:r>
+            <w:proofErr w:type="spellEnd"/>
+            <w:r>
+              <w:t xml:space="preserve">), </w:t>
+            </w:r>
+            <w:proofErr w:type="spellStart"/>
+            <w:r>
+              <w:t>교재명</w:t>
+            </w:r>
+            <w:proofErr w:type="spellEnd"/>
+            <w:r>
+              <w:t xml:space="preserve">, </w:t>
+            </w:r>
+            <w:proofErr w:type="spellStart"/>
+            <w:r>
+              <w:t>교수</w:t>
             </w:r>
             <w:r>
               <w:rPr>
@@ -897,6 +1157,7 @@
               </w:rPr>
               <w:t>명</w:t>
             </w:r>
+            <w:proofErr w:type="spellEnd"/>
           </w:p>
           <w:p>
             <w:pPr>
@@ -955,7 +1216,15 @@
               <w:ind w:leftChars="0" w:left="0"/>
             </w:pPr>
             <w:r>
-              <w:t>- 기본입력정보: 학생 이름, 주민등록번호 뒷자리(주민등록 번호 뒷자리는 학생 로그인 시 패스워드로 사용 (+ 암호화하여 DB저장))</w:t>
+              <w:t xml:space="preserve">- </w:t>
+            </w:r>
+            <w:proofErr w:type="spellStart"/>
+            <w:r>
+              <w:t>기본입력정보</w:t>
+            </w:r>
+            <w:proofErr w:type="spellEnd"/>
+            <w:r>
+              <w:t>: 학생 이름, 주민등록번호 뒷자리(주민등록 번호 뒷자리는 학생 로그인 시 패스워드로 사용 (+ 암호화하여 DB저장))</w:t>
             </w:r>
           </w:p>
           <w:p>
@@ -964,11 +1233,35 @@
               <w:ind w:leftChars="0" w:left="0"/>
             </w:pPr>
             <w:r>
-              <w:t>- 출력정보: 학생이름, 과정명, 수강과목, 수강과목총점 (**과정 중도탈락으로 명단에서 제</w:t>
+              <w:t xml:space="preserve">- 출력정보: 학생이름, </w:t>
+            </w:r>
+            <w:proofErr w:type="spellStart"/>
+            <w:r>
+              <w:t>과정명</w:t>
+            </w:r>
+            <w:proofErr w:type="spellEnd"/>
+            <w:r>
+              <w:t xml:space="preserve">, 수강과목, </w:t>
+            </w:r>
+            <w:proofErr w:type="spellStart"/>
+            <w:r>
+              <w:t>수강과목총점</w:t>
+            </w:r>
+            <w:proofErr w:type="spellEnd"/>
+            <w:r>
+              <w:t xml:space="preserve"> (**과정 중도탈락으로 명단에서 제</w:t>
             </w:r>
             <w:r>
               <w:lastRenderedPageBreak/>
-              <w:t>외된 경우, 중도탈락사실을 화면에서 확인가능해야함)</w:t>
+              <w:t xml:space="preserve">외된 경우, 중도탈락사실을 화면에서 </w:t>
+            </w:r>
+            <w:proofErr w:type="spellStart"/>
+            <w:r>
+              <w:t>확인가능해야함</w:t>
+            </w:r>
+            <w:proofErr w:type="spellEnd"/>
+            <w:r>
+              <w:t>)</w:t>
             </w:r>
           </w:p>
           <w:p>
@@ -1084,20 +1377,36 @@
             <w:r>
               <w:t xml:space="preserve"> </w:t>
             </w:r>
-            <w:r>
-              <w:rPr>
-                <w:rFonts w:hint="eastAsia"/>
-              </w:rPr>
-              <w:t>교재명,</w:t>
-            </w:r>
-            <w:r>
-              <w:t xml:space="preserve"> </w:t>
-            </w:r>
-            <w:r>
-              <w:rPr>
-                <w:rFonts w:hint="eastAsia"/>
-              </w:rPr>
-              <w:t>학생명,</w:t>
+            <w:proofErr w:type="spellStart"/>
+            <w:r>
+              <w:rPr>
+                <w:rFonts w:hint="eastAsia"/>
+              </w:rPr>
+              <w:t>교재명</w:t>
+            </w:r>
+            <w:proofErr w:type="spellEnd"/>
+            <w:r>
+              <w:rPr>
+                <w:rFonts w:hint="eastAsia"/>
+              </w:rPr>
+              <w:t>,</w:t>
+            </w:r>
+            <w:r>
+              <w:t xml:space="preserve"> </w:t>
+            </w:r>
+            <w:proofErr w:type="spellStart"/>
+            <w:r>
+              <w:rPr>
+                <w:rFonts w:hint="eastAsia"/>
+              </w:rPr>
+              <w:t>학생명</w:t>
+            </w:r>
+            <w:proofErr w:type="spellEnd"/>
+            <w:r>
+              <w:rPr>
+                <w:rFonts w:hint="eastAsia"/>
+              </w:rPr>
+              <w:t>,</w:t>
             </w:r>
             <w:r>
               <w:t xml:space="preserve"> </w:t>
@@ -1175,16 +1484,30 @@
               <w:rPr>
                 <w:rFonts w:hint="eastAsia"/>
               </w:rPr>
-              <w:t>중도 탈락 처리를 위해 중도 탈락과 수강 완료(예상되는 값)</w:t>
-            </w:r>
-            <w:r>
-              <w:t xml:space="preserve"> </w:t>
-            </w:r>
-            <w:r>
-              <w:rPr>
-                <w:rFonts w:hint="eastAsia"/>
-              </w:rPr>
-              <w:t>을 코드화 해 집어넣을 테이블 추가 개설.</w:t>
+              <w:t>중도 탈락 처리를 위해 중도 탈락과 수강 완료(예상되는 값</w:t>
+            </w:r>
+            <w:proofErr w:type="gramStart"/>
+            <w:r>
+              <w:rPr>
+                <w:rFonts w:hint="eastAsia"/>
+              </w:rPr>
+              <w:t>)</w:t>
+            </w:r>
+            <w:r>
+              <w:t xml:space="preserve"> </w:t>
+            </w:r>
+            <w:r>
+              <w:rPr>
+                <w:rFonts w:hint="eastAsia"/>
+              </w:rPr>
+              <w:t>을</w:t>
+            </w:r>
+            <w:proofErr w:type="gramEnd"/>
+            <w:r>
+              <w:rPr>
+                <w:rFonts w:hint="eastAsia"/>
+              </w:rPr>
+              <w:t xml:space="preserve"> 코드화 해 집어넣을 테이블 추가 개설.</w:t>
             </w:r>
           </w:p>
           <w:p>
@@ -1376,7 +1699,21 @@
               <w:rPr>
                 <w:rFonts w:hint="eastAsia"/>
               </w:rPr>
-              <w:t xml:space="preserve">학생 의지와 관계 없이 </w:t>
+              <w:t xml:space="preserve">학생 의지와 </w:t>
+            </w:r>
+            <w:proofErr w:type="gramStart"/>
+            <w:r>
+              <w:rPr>
+                <w:rFonts w:hint="eastAsia"/>
+              </w:rPr>
+              <w:t>관계 없이</w:t>
+            </w:r>
+            <w:proofErr w:type="gramEnd"/>
+            <w:r>
+              <w:rPr>
+                <w:rFonts w:hint="eastAsia"/>
+              </w:rPr>
+              <w:t xml:space="preserve"> </w:t>
             </w:r>
             <w:r>
               <w:rPr>
@@ -1416,7 +1753,27 @@
               <w:rPr>
                 <w:rFonts w:hint="eastAsia"/>
               </w:rPr>
-              <w:t xml:space="preserve">과목 기간 </w:t>
+              <w:t xml:space="preserve">과목 </w:t>
+            </w:r>
+            <w:proofErr w:type="gramStart"/>
+            <w:r>
+              <w:rPr>
+                <w:rFonts w:hint="eastAsia"/>
+              </w:rPr>
+              <w:t xml:space="preserve">기간 </w:t>
+            </w:r>
+            <w:r>
+              <w:t>/</w:t>
+            </w:r>
+            <w:proofErr w:type="gramEnd"/>
+            <w:r>
+              <w:t xml:space="preserve"> </w:t>
+            </w:r>
+            <w:r>
+              <w:rPr>
+                <w:rFonts w:hint="eastAsia"/>
+              </w:rPr>
+              <w:t xml:space="preserve">과정 기간 </w:t>
             </w:r>
             <w:r>
               <w:t xml:space="preserve">/ </w:t>
@@ -1425,15 +1782,6 @@
               <w:rPr>
                 <w:rFonts w:hint="eastAsia"/>
               </w:rPr>
-              <w:t xml:space="preserve">과정 기간 </w:t>
-            </w:r>
-            <w:r>
-              <w:t xml:space="preserve">/ </w:t>
-            </w:r>
-            <w:r>
-              <w:rPr>
-                <w:rFonts w:hint="eastAsia"/>
-              </w:rPr>
               <w:t>교육 기간 의 차이는?</w:t>
             </w:r>
           </w:p>
@@ -1468,7 +1816,21 @@
               <w:rPr>
                 <w:rFonts w:hint="eastAsia"/>
               </w:rPr>
-              <w:t>수강 과목 전체 출력시 중도 탈락을 어떻게 표시할 것인가?</w:t>
+              <w:t xml:space="preserve">수강 과목 전체 </w:t>
+            </w:r>
+            <w:proofErr w:type="spellStart"/>
+            <w:r>
+              <w:rPr>
+                <w:rFonts w:hint="eastAsia"/>
+              </w:rPr>
+              <w:t>출력시</w:t>
+            </w:r>
+            <w:proofErr w:type="spellEnd"/>
+            <w:r>
+              <w:rPr>
+                <w:rFonts w:hint="eastAsia"/>
+              </w:rPr>
+              <w:t xml:space="preserve"> 중도 탈락을 어떻게 표시할 것인가?</w:t>
             </w:r>
           </w:p>
           <w:p>
@@ -1559,11 +1921,19 @@
             <w:r>
               <w:t xml:space="preserve">&gt;&gt; </w:t>
             </w:r>
-            <w:r>
-              <w:rPr>
-                <w:rFonts w:hint="eastAsia"/>
-              </w:rPr>
-              <w:t>교수자:</w:t>
+            <w:proofErr w:type="spellStart"/>
+            <w:r>
+              <w:rPr>
+                <w:rFonts w:hint="eastAsia"/>
+              </w:rPr>
+              <w:t>교수자</w:t>
+            </w:r>
+            <w:proofErr w:type="spellEnd"/>
+            <w:r>
+              <w:rPr>
+                <w:rFonts w:hint="eastAsia"/>
+              </w:rPr>
+              <w:t>:</w:t>
             </w:r>
             <w:r>
               <w:t xml:space="preserve"> </w:t>
@@ -1617,6 +1987,7 @@
             <w:r>
               <w:t xml:space="preserve"> </w:t>
             </w:r>
+            <w:proofErr w:type="gramStart"/>
             <w:r>
               <w:rPr>
                 <w:rFonts w:hint="eastAsia"/>
@@ -1624,7 +1995,11 @@
               <w:t xml:space="preserve">암호화 </w:t>
             </w:r>
             <w:r>
-              <w:t xml:space="preserve">/ </w:t>
+              <w:t>/</w:t>
+            </w:r>
+            <w:proofErr w:type="gramEnd"/>
+            <w:r>
+              <w:t xml:space="preserve"> </w:t>
             </w:r>
             <w:r>
               <w:rPr>
@@ -1643,6 +2018,7 @@
             <w:r>
               <w:t xml:space="preserve"> </w:t>
             </w:r>
+            <w:proofErr w:type="gramStart"/>
             <w:r>
               <w:rPr>
                 <w:rFonts w:hint="eastAsia"/>
@@ -1650,7 +2026,11 @@
               <w:t xml:space="preserve">관리자 </w:t>
             </w:r>
             <w:r>
-              <w:t xml:space="preserve">/ </w:t>
+              <w:t>/</w:t>
+            </w:r>
+            <w:proofErr w:type="gramEnd"/>
+            <w:r>
+              <w:t xml:space="preserve"> </w:t>
             </w:r>
             <w:r>
               <w:rPr>
@@ -1868,12 +2248,14 @@
                 <w:rFonts w:ascii="Noto Sans KR Regular" w:eastAsia="Noto Sans KR Regular" w:hAnsi="Noto Sans KR Regular"/>
               </w:rPr>
             </w:pPr>
+            <w:proofErr w:type="spellStart"/>
             <w:r>
               <w:rPr>
                 <w:rFonts w:ascii="Noto Sans KR Regular" w:eastAsia="Noto Sans KR Regular" w:hAnsi="Noto Sans KR Regular" w:hint="eastAsia"/>
               </w:rPr>
               <w:t>이새롬</w:t>
             </w:r>
+            <w:proofErr w:type="spellEnd"/>
             <w:r>
               <w:rPr>
                 <w:rFonts w:ascii="Noto Sans KR Regular" w:eastAsia="Noto Sans KR Regular" w:hAnsi="Noto Sans KR Regular" w:hint="eastAsia"/>
@@ -1922,12 +2304,14 @@
               </w:rPr>
               <w:t xml:space="preserve"> </w:t>
             </w:r>
+            <w:proofErr w:type="spellStart"/>
             <w:r>
               <w:rPr>
                 <w:rFonts w:ascii="Noto Sans KR Regular" w:eastAsia="Noto Sans KR Regular" w:hAnsi="Noto Sans KR Regular" w:hint="eastAsia"/>
               </w:rPr>
               <w:t>안정미</w:t>
             </w:r>
+            <w:proofErr w:type="spellEnd"/>
             <w:r>
               <w:rPr>
                 <w:rFonts w:ascii="Noto Sans KR Regular" w:eastAsia="Noto Sans KR Regular" w:hAnsi="Noto Sans KR Regular" w:hint="eastAsia"/>
@@ -2047,6 +2431,7 @@
               </w:rPr>
               <w:t xml:space="preserve"> </w:t>
             </w:r>
+            <w:proofErr w:type="gramStart"/>
             <w:r>
               <w:rPr>
                 <w:rFonts w:hint="eastAsia"/>
@@ -2054,7 +2439,17 @@
                 <w:bCs/>
                 <w:szCs w:val="20"/>
               </w:rPr>
-              <w:t>학생 의 신분을 로그인 시 어떻게 확인할 것인가?</w:t>
+              <w:t>학생 의</w:t>
+            </w:r>
+            <w:proofErr w:type="gramEnd"/>
+            <w:r>
+              <w:rPr>
+                <w:rFonts w:hint="eastAsia"/>
+                <w:b/>
+                <w:bCs/>
+                <w:szCs w:val="20"/>
+              </w:rPr>
+              <w:t xml:space="preserve"> 신분을 로그인 시 어떻게 확인할 것인가?</w:t>
             </w:r>
           </w:p>
           <w:p>
@@ -2103,6 +2498,7 @@
               </w:rPr>
               <w:t xml:space="preserve">이 경우 </w:t>
             </w:r>
+            <w:proofErr w:type="gramStart"/>
             <w:r>
               <w:rPr>
                 <w:szCs w:val="20"/>
@@ -2114,7 +2510,15 @@
                 <w:rFonts w:hint="eastAsia"/>
                 <w:szCs w:val="20"/>
               </w:rPr>
-              <w:t>는 이름,</w:t>
+              <w:t>는</w:t>
+            </w:r>
+            <w:proofErr w:type="gramEnd"/>
+            <w:r>
+              <w:rPr>
+                <w:rFonts w:hint="eastAsia"/>
+                <w:szCs w:val="20"/>
+              </w:rPr>
+              <w:t xml:space="preserve"> 이름,</w:t>
             </w:r>
             <w:r>
               <w:rPr>
@@ -2266,6 +2670,7 @@
               </w:rPr>
               <w:t xml:space="preserve">이 경우 </w:t>
             </w:r>
+            <w:proofErr w:type="gramStart"/>
             <w:r>
               <w:rPr>
                 <w:szCs w:val="20"/>
@@ -2277,7 +2682,15 @@
                 <w:rFonts w:hint="eastAsia"/>
                 <w:szCs w:val="20"/>
               </w:rPr>
-              <w:t xml:space="preserve"> 는 *</w:t>
+              <w:t xml:space="preserve"> 는</w:t>
+            </w:r>
+            <w:proofErr w:type="gramEnd"/>
+            <w:r>
+              <w:rPr>
+                <w:rFonts w:hint="eastAsia"/>
+                <w:szCs w:val="20"/>
+              </w:rPr>
+              <w:t xml:space="preserve"> *</w:t>
             </w:r>
             <w:r>
               <w:rPr>
@@ -2469,7 +2882,21 @@
               <w:rPr>
                 <w:szCs w:val="20"/>
               </w:rPr>
-              <w:t xml:space="preserve">_001 / 1234 </w:t>
+              <w:t>_</w:t>
+            </w:r>
+            <w:proofErr w:type="gramStart"/>
+            <w:r>
+              <w:rPr>
+                <w:szCs w:val="20"/>
+              </w:rPr>
+              <w:t>001 /</w:t>
+            </w:r>
+            <w:proofErr w:type="gramEnd"/>
+            <w:r>
+              <w:rPr>
+                <w:szCs w:val="20"/>
+              </w:rPr>
+              <w:t xml:space="preserve"> 1234 </w:t>
             </w:r>
             <w:r>
               <w:rPr>
@@ -2567,7 +2994,21 @@
               <w:rPr>
                 <w:szCs w:val="20"/>
               </w:rPr>
-              <w:t xml:space="preserve"> 교수자/학생 테이블에 이름/주민번호 입력하면</w:t>
+              <w:t xml:space="preserve"> </w:t>
+            </w:r>
+            <w:proofErr w:type="spellStart"/>
+            <w:r>
+              <w:rPr>
+                <w:szCs w:val="20"/>
+              </w:rPr>
+              <w:t>교수자</w:t>
+            </w:r>
+            <w:proofErr w:type="spellEnd"/>
+            <w:r>
+              <w:rPr>
+                <w:szCs w:val="20"/>
+              </w:rPr>
+              <w:t>/학생 테이블에 이름/주민번호 입력하면</w:t>
             </w:r>
             <w:r>
               <w:rPr>
@@ -2832,7 +3273,23 @@
                 <w:rFonts w:hint="eastAsia"/>
                 <w:szCs w:val="20"/>
               </w:rPr>
-              <w:t xml:space="preserve">과정 기간당(종일반 기준) 강의실 하나를 배정하되 중복될 수 없게 하기 </w:t>
+              <w:t>과정 기간당(</w:t>
+            </w:r>
+            <w:proofErr w:type="spellStart"/>
+            <w:r>
+              <w:rPr>
+                <w:rFonts w:hint="eastAsia"/>
+                <w:szCs w:val="20"/>
+              </w:rPr>
+              <w:t>종일반</w:t>
+            </w:r>
+            <w:proofErr w:type="spellEnd"/>
+            <w:r>
+              <w:rPr>
+                <w:rFonts w:hint="eastAsia"/>
+                <w:szCs w:val="20"/>
+              </w:rPr>
+              <w:t xml:space="preserve"> 기준) 강의실 하나를 배정하되 중복될 수 없게 하기 </w:t>
             </w:r>
             <w:r>
               <w:rPr>
@@ -3259,7 +3716,23 @@
                 <w:rFonts w:hint="eastAsia"/>
                 <w:szCs w:val="20"/>
               </w:rPr>
-              <w:t>차 컨펌]</w:t>
+              <w:t xml:space="preserve">차 </w:t>
+            </w:r>
+            <w:proofErr w:type="spellStart"/>
+            <w:r>
+              <w:rPr>
+                <w:rFonts w:hint="eastAsia"/>
+                <w:szCs w:val="20"/>
+              </w:rPr>
+              <w:t>컨펌</w:t>
+            </w:r>
+            <w:proofErr w:type="spellEnd"/>
+            <w:r>
+              <w:rPr>
+                <w:rFonts w:hint="eastAsia"/>
+                <w:szCs w:val="20"/>
+              </w:rPr>
+              <w:t>]</w:t>
             </w:r>
           </w:p>
           <w:p>
@@ -3308,12 +3781,21 @@
               </w:rPr>
               <w:t xml:space="preserve">) </w:t>
             </w:r>
-            <w:r>
-              <w:rPr>
-                <w:rFonts w:hint="eastAsia"/>
-                <w:szCs w:val="20"/>
-              </w:rPr>
-              <w:t>교수별 배점</w:t>
+            <w:proofErr w:type="spellStart"/>
+            <w:r>
+              <w:rPr>
+                <w:rFonts w:hint="eastAsia"/>
+                <w:szCs w:val="20"/>
+              </w:rPr>
+              <w:t>교수별</w:t>
+            </w:r>
+            <w:proofErr w:type="spellEnd"/>
+            <w:r>
+              <w:rPr>
+                <w:rFonts w:hint="eastAsia"/>
+                <w:szCs w:val="20"/>
+              </w:rPr>
+              <w:t xml:space="preserve"> 배점</w:t>
             </w:r>
           </w:p>
           <w:p>
@@ -3352,7 +3834,35 @@
                 <w:rFonts w:hint="eastAsia"/>
                 <w:szCs w:val="20"/>
               </w:rPr>
-              <w:t xml:space="preserve">  관리자 </w:t>
+              <w:t xml:space="preserve">  </w:t>
+            </w:r>
+            <w:proofErr w:type="gramStart"/>
+            <w:r>
+              <w:rPr>
+                <w:rFonts w:hint="eastAsia"/>
+                <w:szCs w:val="20"/>
+              </w:rPr>
+              <w:t xml:space="preserve">관리자 </w:t>
+            </w:r>
+            <w:r>
+              <w:rPr>
+                <w:szCs w:val="20"/>
+              </w:rPr>
+              <w:t>/</w:t>
+            </w:r>
+            <w:proofErr w:type="gramEnd"/>
+            <w:r>
+              <w:rPr>
+                <w:szCs w:val="20"/>
+              </w:rPr>
+              <w:t xml:space="preserve"> </w:t>
+            </w:r>
+            <w:r>
+              <w:rPr>
+                <w:rFonts w:hint="eastAsia"/>
+                <w:szCs w:val="20"/>
+              </w:rPr>
+              <w:t xml:space="preserve">교수 </w:t>
             </w:r>
             <w:r>
               <w:rPr>
@@ -3365,19 +3875,6 @@
                 <w:rFonts w:hint="eastAsia"/>
                 <w:szCs w:val="20"/>
               </w:rPr>
-              <w:t xml:space="preserve">교수 </w:t>
-            </w:r>
-            <w:r>
-              <w:rPr>
-                <w:szCs w:val="20"/>
-              </w:rPr>
-              <w:t xml:space="preserve">/ </w:t>
-            </w:r>
-            <w:r>
-              <w:rPr>
-                <w:rFonts w:hint="eastAsia"/>
-                <w:szCs w:val="20"/>
-              </w:rPr>
               <w:t>학생 별로 클릭하여 로그인 진행</w:t>
             </w:r>
           </w:p>
@@ -3433,12 +3930,21 @@
               </w:rPr>
               <w:t xml:space="preserve">  </w:t>
             </w:r>
-            <w:r>
-              <w:rPr>
-                <w:rFonts w:hint="eastAsia"/>
-                <w:szCs w:val="20"/>
-              </w:rPr>
-              <w:t xml:space="preserve">교수자 선택 시 </w:t>
+            <w:proofErr w:type="spellStart"/>
+            <w:r>
+              <w:rPr>
+                <w:rFonts w:hint="eastAsia"/>
+                <w:szCs w:val="20"/>
+              </w:rPr>
+              <w:t>교수자</w:t>
+            </w:r>
+            <w:proofErr w:type="spellEnd"/>
+            <w:r>
+              <w:rPr>
+                <w:rFonts w:hint="eastAsia"/>
+                <w:szCs w:val="20"/>
+              </w:rPr>
+              <w:t xml:space="preserve"> 선택 시 </w:t>
             </w:r>
             <w:r>
               <w:rPr>
@@ -3653,7 +4159,27 @@
                 <w:bCs/>
                 <w:szCs w:val="20"/>
               </w:rPr>
-              <w:t>- 교수자 화면 레이아웃</w:t>
+              <w:t xml:space="preserve">- </w:t>
+            </w:r>
+            <w:proofErr w:type="spellStart"/>
+            <w:r>
+              <w:rPr>
+                <w:rFonts w:hint="eastAsia"/>
+                <w:b/>
+                <w:bCs/>
+                <w:szCs w:val="20"/>
+              </w:rPr>
+              <w:t>교수자</w:t>
+            </w:r>
+            <w:proofErr w:type="spellEnd"/>
+            <w:r>
+              <w:rPr>
+                <w:rFonts w:hint="eastAsia"/>
+                <w:b/>
+                <w:bCs/>
+                <w:szCs w:val="20"/>
+              </w:rPr>
+              <w:t xml:space="preserve"> 화면 레이아웃</w:t>
             </w:r>
           </w:p>
           <w:p>
@@ -3832,8 +4358,33 @@
                 <w:rFonts w:hint="eastAsia"/>
                 <w:szCs w:val="20"/>
               </w:rPr>
-              <w:t>② 과목 선택시 성적 입력창</w:t>
-            </w:r>
+              <w:t xml:space="preserve">② 과목 </w:t>
+            </w:r>
+            <w:proofErr w:type="spellStart"/>
+            <w:r>
+              <w:rPr>
+                <w:rFonts w:hint="eastAsia"/>
+                <w:szCs w:val="20"/>
+              </w:rPr>
+              <w:t>선택시</w:t>
+            </w:r>
+            <w:proofErr w:type="spellEnd"/>
+            <w:r>
+              <w:rPr>
+                <w:rFonts w:hint="eastAsia"/>
+                <w:szCs w:val="20"/>
+              </w:rPr>
+              <w:t xml:space="preserve"> 성적 </w:t>
+            </w:r>
+            <w:proofErr w:type="spellStart"/>
+            <w:r>
+              <w:rPr>
+                <w:rFonts w:hint="eastAsia"/>
+                <w:szCs w:val="20"/>
+              </w:rPr>
+              <w:t>입력창</w:t>
+            </w:r>
+            <w:proofErr w:type="spellEnd"/>
           </w:p>
           <w:p>
             <w:pPr>
@@ -3872,7 +4423,23 @@
                 <w:rFonts w:hint="eastAsia"/>
                 <w:szCs w:val="20"/>
               </w:rPr>
-              <w:t>배점을 입력하시오.</w:t>
+              <w:t xml:space="preserve">배점을 </w:t>
+            </w:r>
+            <w:proofErr w:type="spellStart"/>
+            <w:r>
+              <w:rPr>
+                <w:rFonts w:hint="eastAsia"/>
+                <w:szCs w:val="20"/>
+              </w:rPr>
+              <w:t>입력하시오</w:t>
+            </w:r>
+            <w:proofErr w:type="spellEnd"/>
+            <w:r>
+              <w:rPr>
+                <w:rFonts w:hint="eastAsia"/>
+                <w:szCs w:val="20"/>
+              </w:rPr>
+              <w:t>.</w:t>
             </w:r>
             <w:r>
               <w:rPr>
@@ -4003,47 +4570,88 @@
                 <w:rFonts w:hint="eastAsia"/>
                 <w:szCs w:val="20"/>
               </w:rPr>
-              <w:t>성적을 입력하시오.</w:t>
-            </w:r>
-          </w:p>
-          <w:p>
-            <w:pPr>
-              <w:rPr>
-                <w:szCs w:val="20"/>
-              </w:rPr>
-            </w:pPr>
-            <w:r>
-              <w:rPr>
-                <w:rFonts w:hint="eastAsia"/>
-                <w:szCs w:val="20"/>
-              </w:rPr>
-              <w:t xml:space="preserve"> </w:t>
-            </w:r>
-            <w:r>
-              <w:rPr>
-                <w:szCs w:val="20"/>
-              </w:rPr>
-              <w:t xml:space="preserve"> </w:t>
-            </w:r>
-            <w:r>
-              <w:rPr>
-                <w:rFonts w:hint="eastAsia"/>
-                <w:szCs w:val="20"/>
-              </w:rPr>
-              <w:t>과목명, 학생명,</w:t>
-            </w:r>
-            <w:r>
-              <w:rPr>
-                <w:szCs w:val="20"/>
-              </w:rPr>
-              <w:t xml:space="preserve"> </w:t>
-            </w:r>
-            <w:r>
-              <w:rPr>
-                <w:rFonts w:hint="eastAsia"/>
-                <w:szCs w:val="20"/>
-              </w:rPr>
-              <w:t>출결점수,</w:t>
+              <w:t xml:space="preserve">성적을 </w:t>
+            </w:r>
+            <w:proofErr w:type="spellStart"/>
+            <w:r>
+              <w:rPr>
+                <w:rFonts w:hint="eastAsia"/>
+                <w:szCs w:val="20"/>
+              </w:rPr>
+              <w:t>입력하시오</w:t>
+            </w:r>
+            <w:proofErr w:type="spellEnd"/>
+            <w:r>
+              <w:rPr>
+                <w:rFonts w:hint="eastAsia"/>
+                <w:szCs w:val="20"/>
+              </w:rPr>
+              <w:t>.</w:t>
+            </w:r>
+          </w:p>
+          <w:p>
+            <w:pPr>
+              <w:rPr>
+                <w:szCs w:val="20"/>
+              </w:rPr>
+            </w:pPr>
+            <w:r>
+              <w:rPr>
+                <w:rFonts w:hint="eastAsia"/>
+                <w:szCs w:val="20"/>
+              </w:rPr>
+              <w:t xml:space="preserve"> </w:t>
+            </w:r>
+            <w:r>
+              <w:rPr>
+                <w:szCs w:val="20"/>
+              </w:rPr>
+              <w:t xml:space="preserve"> </w:t>
+            </w:r>
+            <w:r>
+              <w:rPr>
+                <w:rFonts w:hint="eastAsia"/>
+                <w:szCs w:val="20"/>
+              </w:rPr>
+              <w:t xml:space="preserve">과목명, </w:t>
+            </w:r>
+            <w:proofErr w:type="spellStart"/>
+            <w:r>
+              <w:rPr>
+                <w:rFonts w:hint="eastAsia"/>
+                <w:szCs w:val="20"/>
+              </w:rPr>
+              <w:t>학생명</w:t>
+            </w:r>
+            <w:proofErr w:type="spellEnd"/>
+            <w:r>
+              <w:rPr>
+                <w:rFonts w:hint="eastAsia"/>
+                <w:szCs w:val="20"/>
+              </w:rPr>
+              <w:t>,</w:t>
+            </w:r>
+            <w:r>
+              <w:rPr>
+                <w:szCs w:val="20"/>
+              </w:rPr>
+              <w:t xml:space="preserve"> </w:t>
+            </w:r>
+            <w:proofErr w:type="spellStart"/>
+            <w:r>
+              <w:rPr>
+                <w:rFonts w:hint="eastAsia"/>
+                <w:szCs w:val="20"/>
+              </w:rPr>
+              <w:t>출결점수</w:t>
+            </w:r>
+            <w:proofErr w:type="spellEnd"/>
+            <w:r>
+              <w:rPr>
+                <w:rFonts w:hint="eastAsia"/>
+                <w:szCs w:val="20"/>
+              </w:rPr>
+              <w:t>,</w:t>
             </w:r>
             <w:r>
               <w:rPr>
@@ -4164,12 +4772,21 @@
               </w:rPr>
               <w:t xml:space="preserve"> </w:t>
             </w:r>
-            <w:r>
-              <w:rPr>
-                <w:rFonts w:hint="eastAsia"/>
-                <w:szCs w:val="20"/>
-              </w:rPr>
-              <w:t>교재명,</w:t>
+            <w:proofErr w:type="spellStart"/>
+            <w:r>
+              <w:rPr>
+                <w:rFonts w:hint="eastAsia"/>
+                <w:szCs w:val="20"/>
+              </w:rPr>
+              <w:t>교재명</w:t>
+            </w:r>
+            <w:proofErr w:type="spellEnd"/>
+            <w:r>
+              <w:rPr>
+                <w:rFonts w:hint="eastAsia"/>
+                <w:szCs w:val="20"/>
+              </w:rPr>
+              <w:t>,</w:t>
             </w:r>
             <w:r>
               <w:rPr>
@@ -4431,12 +5048,21 @@
               </w:rPr>
               <w:t xml:space="preserve"> </w:t>
             </w:r>
-            <w:r>
-              <w:rPr>
-                <w:rFonts w:hint="eastAsia"/>
-                <w:szCs w:val="20"/>
-              </w:rPr>
-              <w:t>과정명,</w:t>
+            <w:proofErr w:type="spellStart"/>
+            <w:r>
+              <w:rPr>
+                <w:rFonts w:hint="eastAsia"/>
+                <w:szCs w:val="20"/>
+              </w:rPr>
+              <w:t>과정명</w:t>
+            </w:r>
+            <w:proofErr w:type="spellEnd"/>
+            <w:r>
+              <w:rPr>
+                <w:rFonts w:hint="eastAsia"/>
+                <w:szCs w:val="20"/>
+              </w:rPr>
+              <w:t>,</w:t>
             </w:r>
             <w:r>
               <w:rPr>
@@ -4470,6 +5096,7 @@
               </w:rPr>
               <w:t xml:space="preserve"> </w:t>
             </w:r>
+            <w:proofErr w:type="spellStart"/>
             <w:r>
               <w:rPr>
                 <w:rFonts w:hint="eastAsia"/>
@@ -4477,6 +5104,7 @@
               </w:rPr>
               <w:t>교수명</w:t>
             </w:r>
+            <w:proofErr w:type="spellEnd"/>
           </w:p>
           <w:p>
             <w:pPr>
@@ -4510,8 +5138,33 @@
                 <w:rFonts w:hint="eastAsia"/>
                 <w:szCs w:val="20"/>
               </w:rPr>
-              <w:t>② 과목 선택시 성적 확인창</w:t>
-            </w:r>
+              <w:t xml:space="preserve">② 과목 </w:t>
+            </w:r>
+            <w:proofErr w:type="spellStart"/>
+            <w:r>
+              <w:rPr>
+                <w:rFonts w:hint="eastAsia"/>
+                <w:szCs w:val="20"/>
+              </w:rPr>
+              <w:t>선택시</w:t>
+            </w:r>
+            <w:proofErr w:type="spellEnd"/>
+            <w:r>
+              <w:rPr>
+                <w:rFonts w:hint="eastAsia"/>
+                <w:szCs w:val="20"/>
+              </w:rPr>
+              <w:t xml:space="preserve"> 성적 </w:t>
+            </w:r>
+            <w:proofErr w:type="spellStart"/>
+            <w:r>
+              <w:rPr>
+                <w:rFonts w:hint="eastAsia"/>
+                <w:szCs w:val="20"/>
+              </w:rPr>
+              <w:t>확인창</w:t>
+            </w:r>
+            <w:proofErr w:type="spellEnd"/>
           </w:p>
           <w:p>
             <w:pPr>
@@ -4571,12 +5224,21 @@
               </w:rPr>
               <w:t xml:space="preserve"> </w:t>
             </w:r>
-            <w:r>
-              <w:rPr>
-                <w:rFonts w:hint="eastAsia"/>
-                <w:szCs w:val="20"/>
-              </w:rPr>
-              <w:t>교재명,</w:t>
+            <w:proofErr w:type="spellStart"/>
+            <w:r>
+              <w:rPr>
+                <w:rFonts w:hint="eastAsia"/>
+                <w:szCs w:val="20"/>
+              </w:rPr>
+              <w:t>교재명</w:t>
+            </w:r>
+            <w:proofErr w:type="spellEnd"/>
+            <w:r>
+              <w:rPr>
+                <w:rFonts w:hint="eastAsia"/>
+                <w:szCs w:val="20"/>
+              </w:rPr>
+              <w:t>,</w:t>
             </w:r>
             <w:r>
               <w:rPr>
@@ -4754,6 +5416,95 @@
               <w:rPr>
                 <w:szCs w:val="20"/>
               </w:rPr>
+              <w:t>AX(</w:t>
+            </w:r>
+            <w:proofErr w:type="gramStart"/>
+            <w:r>
+              <w:rPr>
+                <w:szCs w:val="20"/>
+              </w:rPr>
+              <w:t xml:space="preserve">) </w:t>
+            </w:r>
+            <w:r>
+              <w:rPr>
+                <w:rFonts w:hint="eastAsia"/>
+                <w:szCs w:val="20"/>
+              </w:rPr>
+              <w:t>에</w:t>
+            </w:r>
+            <w:proofErr w:type="gramEnd"/>
+            <w:r>
+              <w:rPr>
+                <w:rFonts w:hint="eastAsia"/>
+                <w:szCs w:val="20"/>
+              </w:rPr>
+              <w:t xml:space="preserve"> 있는 계정이 해당 </w:t>
+            </w:r>
+            <w:proofErr w:type="spellStart"/>
+            <w:r>
+              <w:rPr>
+                <w:rFonts w:hint="eastAsia"/>
+                <w:szCs w:val="20"/>
+              </w:rPr>
+              <w:t>접속자이다</w:t>
+            </w:r>
+            <w:proofErr w:type="spellEnd"/>
+            <w:r>
+              <w:rPr>
+                <w:rFonts w:hint="eastAsia"/>
+                <w:szCs w:val="20"/>
+              </w:rPr>
+              <w:t>!</w:t>
+            </w:r>
+          </w:p>
+          <w:p>
+            <w:pPr>
+              <w:rPr>
+                <w:szCs w:val="20"/>
+              </w:rPr>
+            </w:pPr>
+            <w:r>
+              <w:rPr>
+                <w:szCs w:val="20"/>
+              </w:rPr>
+              <w:t xml:space="preserve"> </w:t>
+            </w:r>
+            <w:r>
+              <w:rPr>
+                <w:szCs w:val="20"/>
+              </w:rPr>
+              <w:t xml:space="preserve"> </w:t>
+            </w:r>
+            <w:r>
+              <w:rPr>
+                <w:szCs w:val="20"/>
+              </w:rPr>
+              <w:t xml:space="preserve">-&gt; </w:t>
+            </w:r>
+            <w:r>
+              <w:rPr>
+                <w:rFonts w:hint="eastAsia"/>
+                <w:szCs w:val="20"/>
+              </w:rPr>
+              <w:t>그럼 많은 사람이 동시 접속할 경우에는?</w:t>
+            </w:r>
+            <w:r>
+              <w:rPr>
+                <w:szCs w:val="20"/>
+              </w:rPr>
+              <w:t xml:space="preserve"> </w:t>
+            </w:r>
+            <w:r>
+              <w:rPr>
+                <w:rFonts w:hint="eastAsia"/>
+                <w:szCs w:val="20"/>
+              </w:rPr>
+              <w:t>M</w:t>
+            </w:r>
+            <w:r>
+              <w:rPr>
+                <w:szCs w:val="20"/>
+              </w:rPr>
               <w:t xml:space="preserve">AX() </w:t>
             </w:r>
             <w:r>
@@ -4761,27 +5512,18 @@
                 <w:rFonts w:hint="eastAsia"/>
                 <w:szCs w:val="20"/>
               </w:rPr>
-              <w:t>에 있는 계정이 해당 접속자이다!</w:t>
-            </w:r>
-          </w:p>
-          <w:p>
-            <w:pPr>
-              <w:rPr>
-                <w:szCs w:val="20"/>
-              </w:rPr>
-            </w:pPr>
-            <w:r>
-              <w:rPr>
-                <w:szCs w:val="20"/>
-              </w:rPr>
-              <w:t xml:space="preserve"> </w:t>
-            </w:r>
-            <w:r>
-              <w:rPr>
-                <w:szCs w:val="20"/>
-              </w:rPr>
-              <w:t xml:space="preserve"> </w:t>
-            </w:r>
+              <w:t>로 알 수 없지 않나?</w:t>
+            </w:r>
+          </w:p>
+          <w:p>
+            <w:pPr>
+              <w:ind w:firstLineChars="100" w:firstLine="200"/>
+              <w:rPr>
+                <w:b/>
+                <w:bCs/>
+                <w:szCs w:val="20"/>
+              </w:rPr>
+            </w:pPr>
             <w:r>
               <w:rPr>
                 <w:szCs w:val="20"/>
@@ -4791,52 +5533,13 @@
             <w:r>
               <w:rPr>
                 <w:rFonts w:hint="eastAsia"/>
-                <w:szCs w:val="20"/>
-              </w:rPr>
-              <w:t>그럼 많은 사람이 동시 접속할 경우에는?</w:t>
-            </w:r>
-            <w:r>
-              <w:rPr>
-                <w:szCs w:val="20"/>
-              </w:rPr>
-              <w:t xml:space="preserve"> </w:t>
-            </w:r>
-            <w:r>
-              <w:rPr>
-                <w:rFonts w:hint="eastAsia"/>
-                <w:szCs w:val="20"/>
-              </w:rPr>
-              <w:t>M</w:t>
-            </w:r>
-            <w:r>
-              <w:rPr>
-                <w:szCs w:val="20"/>
-              </w:rPr>
-              <w:t xml:space="preserve">AX() </w:t>
-            </w:r>
-            <w:r>
-              <w:rPr>
-                <w:rFonts w:hint="eastAsia"/>
-                <w:szCs w:val="20"/>
-              </w:rPr>
-              <w:t>로 알 수 없지 않나?</w:t>
-            </w:r>
-          </w:p>
-          <w:p>
-            <w:pPr>
-              <w:ind w:firstLineChars="100" w:firstLine="200"/>
-              <w:rPr>
                 <w:b/>
                 <w:bCs/>
                 <w:szCs w:val="20"/>
               </w:rPr>
-            </w:pPr>
-            <w:r>
-              <w:rPr>
-                <w:szCs w:val="20"/>
-              </w:rPr>
-              <w:t xml:space="preserve">-&gt; </w:t>
-            </w:r>
+              <w:t xml:space="preserve">다중 </w:t>
+            </w:r>
+            <w:proofErr w:type="spellStart"/>
             <w:r>
               <w:rPr>
                 <w:rFonts w:hint="eastAsia"/>
@@ -4844,7 +5547,17 @@
                 <w:bCs/>
                 <w:szCs w:val="20"/>
               </w:rPr>
-              <w:t>다중 접속자 처리(해결 중)</w:t>
+              <w:t>접속자</w:t>
+            </w:r>
+            <w:proofErr w:type="spellEnd"/>
+            <w:r>
+              <w:rPr>
+                <w:rFonts w:hint="eastAsia"/>
+                <w:b/>
+                <w:bCs/>
+                <w:szCs w:val="20"/>
+              </w:rPr>
+              <w:t xml:space="preserve"> 처리(해결 중)</w:t>
             </w:r>
           </w:p>
           <w:p>
@@ -4987,12 +5700,21 @@
               </w:rPr>
               <w:t xml:space="preserve"> </w:t>
             </w:r>
-            <w:r>
-              <w:rPr>
-                <w:rFonts w:hint="eastAsia"/>
-                <w:szCs w:val="20"/>
-              </w:rPr>
-              <w:t>교수자 계정 관리,</w:t>
+            <w:proofErr w:type="spellStart"/>
+            <w:r>
+              <w:rPr>
+                <w:rFonts w:hint="eastAsia"/>
+                <w:szCs w:val="20"/>
+              </w:rPr>
+              <w:t>교수자</w:t>
+            </w:r>
+            <w:proofErr w:type="spellEnd"/>
+            <w:r>
+              <w:rPr>
+                <w:rFonts w:hint="eastAsia"/>
+                <w:szCs w:val="20"/>
+              </w:rPr>
+              <w:t xml:space="preserve"> 계정 관리,</w:t>
             </w:r>
             <w:r>
               <w:rPr>
@@ -5078,53 +5800,118 @@
                 <w:rFonts w:hint="eastAsia"/>
                 <w:szCs w:val="20"/>
               </w:rPr>
-              <w:t>② 교수자 계정 관리 페이지</w:t>
-            </w:r>
-          </w:p>
-          <w:p>
-            <w:pPr>
-              <w:rPr>
-                <w:szCs w:val="20"/>
-              </w:rPr>
-            </w:pPr>
-            <w:r>
-              <w:rPr>
-                <w:rFonts w:hint="eastAsia"/>
-                <w:szCs w:val="20"/>
-              </w:rPr>
-              <w:t xml:space="preserve">  교수자 사전 등록,</w:t>
-            </w:r>
-            <w:r>
-              <w:rPr>
-                <w:szCs w:val="20"/>
-              </w:rPr>
-              <w:t xml:space="preserve"> </w:t>
-            </w:r>
-            <w:r>
-              <w:rPr>
-                <w:rFonts w:hint="eastAsia"/>
-                <w:szCs w:val="20"/>
-              </w:rPr>
-              <w:t>교수자 정보 출력,</w:t>
-            </w:r>
-            <w:r>
-              <w:rPr>
-                <w:szCs w:val="20"/>
-              </w:rPr>
-              <w:t xml:space="preserve"> </w:t>
-            </w:r>
-            <w:r>
-              <w:rPr>
-                <w:rFonts w:hint="eastAsia"/>
-                <w:szCs w:val="20"/>
-              </w:rPr>
-              <w:t xml:space="preserve">교수자 수정 </w:t>
-            </w:r>
-            <w:r>
-              <w:rPr>
-                <w:szCs w:val="20"/>
-              </w:rPr>
-              <w:t xml:space="preserve">/ </w:t>
+              <w:t xml:space="preserve">② </w:t>
+            </w:r>
+            <w:proofErr w:type="spellStart"/>
+            <w:r>
+              <w:rPr>
+                <w:rFonts w:hint="eastAsia"/>
+                <w:szCs w:val="20"/>
+              </w:rPr>
+              <w:t>교수자</w:t>
+            </w:r>
+            <w:proofErr w:type="spellEnd"/>
+            <w:r>
+              <w:rPr>
+                <w:rFonts w:hint="eastAsia"/>
+                <w:szCs w:val="20"/>
+              </w:rPr>
+              <w:t xml:space="preserve"> 계정 관리 페이지</w:t>
+            </w:r>
+          </w:p>
+          <w:p>
+            <w:pPr>
+              <w:rPr>
+                <w:szCs w:val="20"/>
+              </w:rPr>
+            </w:pPr>
+            <w:r>
+              <w:rPr>
+                <w:rFonts w:hint="eastAsia"/>
+                <w:szCs w:val="20"/>
+              </w:rPr>
+              <w:t xml:space="preserve">  </w:t>
+            </w:r>
+            <w:proofErr w:type="spellStart"/>
+            <w:r>
+              <w:rPr>
+                <w:rFonts w:hint="eastAsia"/>
+                <w:szCs w:val="20"/>
+              </w:rPr>
+              <w:t>교수자</w:t>
+            </w:r>
+            <w:proofErr w:type="spellEnd"/>
+            <w:r>
+              <w:rPr>
+                <w:rFonts w:hint="eastAsia"/>
+                <w:szCs w:val="20"/>
+              </w:rPr>
+              <w:t xml:space="preserve"> 사전 등록,</w:t>
+            </w:r>
+            <w:r>
+              <w:rPr>
+                <w:szCs w:val="20"/>
+              </w:rPr>
+              <w:t xml:space="preserve"> </w:t>
+            </w:r>
+            <w:proofErr w:type="spellStart"/>
+            <w:r>
+              <w:rPr>
+                <w:rFonts w:hint="eastAsia"/>
+                <w:szCs w:val="20"/>
+              </w:rPr>
+              <w:t>교수자</w:t>
+            </w:r>
+            <w:proofErr w:type="spellEnd"/>
+            <w:r>
+              <w:rPr>
+                <w:rFonts w:hint="eastAsia"/>
+                <w:szCs w:val="20"/>
+              </w:rPr>
+              <w:t xml:space="preserve"> 정보 출력,</w:t>
+            </w:r>
+            <w:r>
+              <w:rPr>
+                <w:szCs w:val="20"/>
+              </w:rPr>
+              <w:t xml:space="preserve"> </w:t>
+            </w:r>
+            <w:proofErr w:type="spellStart"/>
+            <w:r>
+              <w:rPr>
+                <w:rFonts w:hint="eastAsia"/>
+                <w:szCs w:val="20"/>
+              </w:rPr>
+              <w:t>교수자</w:t>
+            </w:r>
+            <w:proofErr w:type="spellEnd"/>
+            <w:r>
+              <w:rPr>
+                <w:rFonts w:hint="eastAsia"/>
+                <w:szCs w:val="20"/>
+              </w:rPr>
+              <w:t xml:space="preserve"> </w:t>
+            </w:r>
+            <w:proofErr w:type="gramStart"/>
+            <w:r>
+              <w:rPr>
+                <w:rFonts w:hint="eastAsia"/>
+                <w:szCs w:val="20"/>
+              </w:rPr>
+              <w:t xml:space="preserve">수정 </w:t>
+            </w:r>
+            <w:r>
+              <w:rPr>
+                <w:szCs w:val="20"/>
+              </w:rPr>
+              <w:t>/</w:t>
+            </w:r>
+            <w:proofErr w:type="gramEnd"/>
+            <w:r>
+              <w:rPr>
+                <w:szCs w:val="20"/>
+              </w:rPr>
+              <w:t xml:space="preserve"> </w:t>
             </w:r>
             <w:r>
               <w:rPr>
@@ -5248,8 +6035,17 @@
                 <w:rFonts w:hint="eastAsia"/>
                 <w:szCs w:val="20"/>
               </w:rPr>
-              <w:t xml:space="preserve"> 수정 /</w:t>
-            </w:r>
+              <w:t xml:space="preserve"> </w:t>
+            </w:r>
+            <w:proofErr w:type="gramStart"/>
+            <w:r>
+              <w:rPr>
+                <w:rFonts w:hint="eastAsia"/>
+                <w:szCs w:val="20"/>
+              </w:rPr>
+              <w:t>수정 /</w:t>
+            </w:r>
+            <w:proofErr w:type="gramEnd"/>
             <w:r>
               <w:rPr>
                 <w:szCs w:val="20"/>
@@ -5365,8 +6161,17 @@
                 <w:rFonts w:hint="eastAsia"/>
                 <w:szCs w:val="20"/>
               </w:rPr>
-              <w:t>과목 수정 /</w:t>
-            </w:r>
+              <w:t xml:space="preserve">과목 </w:t>
+            </w:r>
+            <w:proofErr w:type="gramStart"/>
+            <w:r>
+              <w:rPr>
+                <w:rFonts w:hint="eastAsia"/>
+                <w:szCs w:val="20"/>
+              </w:rPr>
+              <w:t>수정 /</w:t>
+            </w:r>
+            <w:proofErr w:type="gramEnd"/>
             <w:r>
               <w:rPr>
                 <w:szCs w:val="20"/>
@@ -5458,13 +6263,28 @@
                 <w:rFonts w:hint="eastAsia"/>
                 <w:szCs w:val="20"/>
               </w:rPr>
-              <w:t xml:space="preserve">학생 수정 </w:t>
-            </w:r>
-            <w:r>
-              <w:rPr>
-                <w:szCs w:val="20"/>
-              </w:rPr>
-              <w:t xml:space="preserve">/ </w:t>
+              <w:t xml:space="preserve">학생 </w:t>
+            </w:r>
+            <w:proofErr w:type="gramStart"/>
+            <w:r>
+              <w:rPr>
+                <w:rFonts w:hint="eastAsia"/>
+                <w:szCs w:val="20"/>
+              </w:rPr>
+              <w:t xml:space="preserve">수정 </w:t>
+            </w:r>
+            <w:r>
+              <w:rPr>
+                <w:szCs w:val="20"/>
+              </w:rPr>
+              <w:t>/</w:t>
+            </w:r>
+            <w:proofErr w:type="gramEnd"/>
+            <w:r>
+              <w:rPr>
+                <w:szCs w:val="20"/>
+              </w:rPr>
+              <w:t xml:space="preserve"> </w:t>
             </w:r>
             <w:r>
               <w:rPr>
@@ -5546,12 +6366,21 @@
               </w:rPr>
               <w:t xml:space="preserve"> </w:t>
             </w:r>
-            <w:r>
-              <w:rPr>
-                <w:rFonts w:hint="eastAsia"/>
-                <w:szCs w:val="20"/>
-              </w:rPr>
-              <w:t>교재명, 출결,</w:t>
+            <w:proofErr w:type="spellStart"/>
+            <w:r>
+              <w:rPr>
+                <w:rFonts w:hint="eastAsia"/>
+                <w:szCs w:val="20"/>
+              </w:rPr>
+              <w:t>교재명</w:t>
+            </w:r>
+            <w:proofErr w:type="spellEnd"/>
+            <w:r>
+              <w:rPr>
+                <w:rFonts w:hint="eastAsia"/>
+                <w:szCs w:val="20"/>
+              </w:rPr>
+              <w:t>, 출결,</w:t>
             </w:r>
             <w:r>
               <w:rPr>
@@ -5834,7 +6663,23 @@
                 <w:rFonts w:hint="eastAsia"/>
                 <w:szCs w:val="20"/>
               </w:rPr>
-              <w:t>차 컨펌]</w:t>
+              <w:t xml:space="preserve">차 </w:t>
+            </w:r>
+            <w:proofErr w:type="spellStart"/>
+            <w:r>
+              <w:rPr>
+                <w:rFonts w:hint="eastAsia"/>
+                <w:szCs w:val="20"/>
+              </w:rPr>
+              <w:t>컨펌</w:t>
+            </w:r>
+            <w:proofErr w:type="spellEnd"/>
+            <w:r>
+              <w:rPr>
+                <w:rFonts w:hint="eastAsia"/>
+                <w:szCs w:val="20"/>
+              </w:rPr>
+              <w:t>]</w:t>
             </w:r>
           </w:p>
           <w:p>
@@ -5996,7 +6841,23 @@
                 <w:rFonts w:hint="eastAsia"/>
                 <w:szCs w:val="20"/>
               </w:rPr>
-              <w:t xml:space="preserve">중도 탈락 하는 </w:t>
+              <w:t xml:space="preserve">중도 </w:t>
+            </w:r>
+            <w:proofErr w:type="gramStart"/>
+            <w:r>
+              <w:rPr>
+                <w:rFonts w:hint="eastAsia"/>
+                <w:szCs w:val="20"/>
+              </w:rPr>
+              <w:t>탈락 하는</w:t>
+            </w:r>
+            <w:proofErr w:type="gramEnd"/>
+            <w:r>
+              <w:rPr>
+                <w:rFonts w:hint="eastAsia"/>
+                <w:szCs w:val="20"/>
+              </w:rPr>
+              <w:t xml:space="preserve"> </w:t>
             </w:r>
             <w:r>
               <w:rPr>
@@ -6271,7 +7132,23 @@
                 <w:rFonts w:hint="eastAsia"/>
                 <w:szCs w:val="20"/>
               </w:rPr>
-              <w:t>수강신청 코드 추가(과정과 학생 간 다:다 관계를 깨기 위해)</w:t>
+              <w:t xml:space="preserve">수강신청 코드 추가(과정과 학생 간 </w:t>
+            </w:r>
+            <w:proofErr w:type="gramStart"/>
+            <w:r>
+              <w:rPr>
+                <w:rFonts w:hint="eastAsia"/>
+                <w:szCs w:val="20"/>
+              </w:rPr>
+              <w:t>다:다</w:t>
+            </w:r>
+            <w:proofErr w:type="gramEnd"/>
+            <w:r>
+              <w:rPr>
+                <w:rFonts w:hint="eastAsia"/>
+                <w:szCs w:val="20"/>
+              </w:rPr>
+              <w:t xml:space="preserve"> 관계를 깨기 위해)</w:t>
             </w:r>
           </w:p>
           <w:p>
@@ -6926,12 +7803,21 @@
                 <w:szCs w:val="20"/>
               </w:rPr>
             </w:pPr>
+            <w:proofErr w:type="spellStart"/>
             <w:r>
               <w:rPr>
                 <w:rFonts w:ascii="Noto Sans KR Regular" w:eastAsia="Noto Sans KR Regular" w:hAnsi="Noto Sans KR Regular" w:hint="eastAsia"/>
                 <w:szCs w:val="20"/>
               </w:rPr>
-              <w:t>이새롬(팀장)</w:t>
+              <w:t>이새롬</w:t>
+            </w:r>
+            <w:proofErr w:type="spellEnd"/>
+            <w:r>
+              <w:rPr>
+                <w:rFonts w:ascii="Noto Sans KR Regular" w:eastAsia="Noto Sans KR Regular" w:hAnsi="Noto Sans KR Regular" w:hint="eastAsia"/>
+                <w:szCs w:val="20"/>
+              </w:rPr>
+              <w:t>(팀장)</w:t>
             </w:r>
             <w:r>
               <w:rPr>
@@ -6968,12 +7854,21 @@
               </w:rPr>
               <w:t xml:space="preserve"> </w:t>
             </w:r>
+            <w:proofErr w:type="spellStart"/>
             <w:r>
               <w:rPr>
                 <w:rFonts w:ascii="Noto Sans KR Regular" w:eastAsia="Noto Sans KR Regular" w:hAnsi="Noto Sans KR Regular" w:hint="eastAsia"/>
                 <w:szCs w:val="20"/>
               </w:rPr>
-              <w:t>안정미,</w:t>
+              <w:t>안정미</w:t>
+            </w:r>
+            <w:proofErr w:type="spellEnd"/>
+            <w:r>
+              <w:rPr>
+                <w:rFonts w:ascii="Noto Sans KR Regular" w:eastAsia="Noto Sans KR Regular" w:hAnsi="Noto Sans KR Regular" w:hint="eastAsia"/>
+                <w:szCs w:val="20"/>
+              </w:rPr>
+              <w:t>,</w:t>
             </w:r>
             <w:r>
               <w:rPr>
@@ -7074,7 +7969,27 @@
                 <w:bCs/>
                 <w:szCs w:val="20"/>
               </w:rPr>
-              <w:t>차 컨펌]</w:t>
+              <w:t xml:space="preserve">차 </w:t>
+            </w:r>
+            <w:proofErr w:type="spellStart"/>
+            <w:r>
+              <w:rPr>
+                <w:rFonts w:hint="eastAsia"/>
+                <w:b/>
+                <w:bCs/>
+                <w:szCs w:val="20"/>
+              </w:rPr>
+              <w:t>컨펌</w:t>
+            </w:r>
+            <w:proofErr w:type="spellEnd"/>
+            <w:r>
+              <w:rPr>
+                <w:rFonts w:hint="eastAsia"/>
+                <w:b/>
+                <w:bCs/>
+                <w:szCs w:val="20"/>
+              </w:rPr>
+              <w:t>]</w:t>
             </w:r>
           </w:p>
           <w:p>
@@ -7219,7 +8134,35 @@
               <w:rPr>
                 <w:szCs w:val="20"/>
               </w:rPr>
-              <w:t xml:space="preserve"> 해야할 것 나중에 해야할 것 팀원들과 협의 후 진행</w:t>
+              <w:t xml:space="preserve"> </w:t>
+            </w:r>
+            <w:proofErr w:type="spellStart"/>
+            <w:r>
+              <w:rPr>
+                <w:szCs w:val="20"/>
+              </w:rPr>
+              <w:t>해야할</w:t>
+            </w:r>
+            <w:proofErr w:type="spellEnd"/>
+            <w:r>
+              <w:rPr>
+                <w:szCs w:val="20"/>
+              </w:rPr>
+              <w:t xml:space="preserve"> 것 나중에 </w:t>
+            </w:r>
+            <w:proofErr w:type="spellStart"/>
+            <w:r>
+              <w:rPr>
+                <w:szCs w:val="20"/>
+              </w:rPr>
+              <w:t>해야할</w:t>
+            </w:r>
+            <w:proofErr w:type="spellEnd"/>
+            <w:r>
+              <w:rPr>
+                <w:szCs w:val="20"/>
+              </w:rPr>
+              <w:t xml:space="preserve"> 것 팀원들과 협의 후 진행</w:t>
             </w:r>
           </w:p>
           <w:p>
@@ -7239,8 +8182,16 @@
               <w:rPr>
                 <w:szCs w:val="20"/>
               </w:rPr>
-              <w:t xml:space="preserve"> 있는 내용 쿼리문으로 다 만들어야함</w:t>
-            </w:r>
+              <w:t xml:space="preserve"> 있는 내용 쿼리문으로 다 </w:t>
+            </w:r>
+            <w:proofErr w:type="spellStart"/>
+            <w:r>
+              <w:rPr>
+                <w:szCs w:val="20"/>
+              </w:rPr>
+              <w:t>만들어야함</w:t>
+            </w:r>
+            <w:proofErr w:type="spellEnd"/>
           </w:p>
           <w:p>
             <w:pPr>
@@ -7612,12 +8563,21 @@
               </w:rPr>
               <w:t xml:space="preserve"> </w:t>
             </w:r>
-            <w:r>
-              <w:rPr>
-                <w:rFonts w:hint="eastAsia"/>
-                <w:szCs w:val="20"/>
-              </w:rPr>
-              <w:t>교수자,</w:t>
+            <w:proofErr w:type="spellStart"/>
+            <w:r>
+              <w:rPr>
+                <w:rFonts w:hint="eastAsia"/>
+                <w:szCs w:val="20"/>
+              </w:rPr>
+              <w:t>교수자</w:t>
+            </w:r>
+            <w:proofErr w:type="spellEnd"/>
+            <w:r>
+              <w:rPr>
+                <w:rFonts w:hint="eastAsia"/>
+                <w:szCs w:val="20"/>
+              </w:rPr>
+              <w:t>,</w:t>
             </w:r>
             <w:r>
               <w:rPr>
@@ -7987,6 +8947,7 @@
               </w:rPr>
               <w:t xml:space="preserve">→ </w:t>
             </w:r>
+            <w:proofErr w:type="spellStart"/>
             <w:r>
               <w:rPr>
                 <w:rFonts w:hint="eastAsia"/>
@@ -7997,6 +8958,7 @@
               </w:rPr>
               <w:t>빨간색글씨</w:t>
             </w:r>
+            <w:proofErr w:type="spellEnd"/>
             <w:r>
               <w:rPr>
                 <w:rFonts w:hint="eastAsia"/>
@@ -8023,6 +8985,7 @@
               </w:rPr>
               <w:t xml:space="preserve">→ </w:t>
             </w:r>
+            <w:proofErr w:type="spellStart"/>
             <w:r>
               <w:rPr>
                 <w:rFonts w:hint="eastAsia"/>
@@ -8033,6 +8996,7 @@
               </w:rPr>
               <w:t>파란색글씨</w:t>
             </w:r>
+            <w:proofErr w:type="spellEnd"/>
           </w:p>
           <w:p>
             <w:pPr>
@@ -8268,12 +9232,21 @@
               </w:rPr>
               <w:t xml:space="preserve"> </w:t>
             </w:r>
-            <w:r>
-              <w:rPr>
-                <w:rFonts w:hint="eastAsia"/>
-                <w:szCs w:val="20"/>
-              </w:rPr>
-              <w:t xml:space="preserve">주민번호뒷자리 → 첫 글자 입력 가능한 데이터 </w:t>
+            <w:proofErr w:type="spellStart"/>
+            <w:r>
+              <w:rPr>
+                <w:rFonts w:hint="eastAsia"/>
+                <w:szCs w:val="20"/>
+              </w:rPr>
+              <w:t>주민번호뒷자리</w:t>
+            </w:r>
+            <w:proofErr w:type="spellEnd"/>
+            <w:r>
+              <w:rPr>
+                <w:rFonts w:hint="eastAsia"/>
+                <w:szCs w:val="20"/>
+              </w:rPr>
+              <w:t xml:space="preserve"> → 첫 글자 입력 가능한 데이터 </w:t>
             </w:r>
             <w:r>
               <w:rPr>
@@ -8342,12 +9315,21 @@
               </w:rPr>
               <w:t xml:space="preserve">DEFAULT </w:t>
             </w:r>
-            <w:r>
-              <w:rPr>
-                <w:rFonts w:hint="eastAsia"/>
-                <w:szCs w:val="20"/>
-              </w:rPr>
-              <w:t>주민번호뒷자리 추가</w:t>
+            <w:proofErr w:type="spellStart"/>
+            <w:r>
+              <w:rPr>
+                <w:rFonts w:hint="eastAsia"/>
+                <w:szCs w:val="20"/>
+              </w:rPr>
+              <w:t>주민번호뒷자리</w:t>
+            </w:r>
+            <w:proofErr w:type="spellEnd"/>
+            <w:r>
+              <w:rPr>
+                <w:rFonts w:hint="eastAsia"/>
+                <w:szCs w:val="20"/>
+              </w:rPr>
+              <w:t xml:space="preserve"> 추가</w:t>
             </w:r>
           </w:p>
           <w:p>
@@ -8500,12 +9482,21 @@
               </w:rPr>
               <w:t xml:space="preserve"> </w:t>
             </w:r>
-            <w:r>
-              <w:rPr>
-                <w:rFonts w:hint="eastAsia"/>
-                <w:szCs w:val="20"/>
-              </w:rPr>
-              <w:t xml:space="preserve">주민번호뒷자리 → 첫 자리에 입력 가능한 데이터로 </w:t>
+            <w:proofErr w:type="spellStart"/>
+            <w:r>
+              <w:rPr>
+                <w:rFonts w:hint="eastAsia"/>
+                <w:szCs w:val="20"/>
+              </w:rPr>
+              <w:t>주민번호뒷자리</w:t>
+            </w:r>
+            <w:proofErr w:type="spellEnd"/>
+            <w:r>
+              <w:rPr>
+                <w:rFonts w:hint="eastAsia"/>
+                <w:szCs w:val="20"/>
+              </w:rPr>
+              <w:t xml:space="preserve"> → 첫 자리에 입력 가능한 데이터로 </w:t>
             </w:r>
             <w:r>
               <w:rPr>
@@ -8561,12 +9552,21 @@
               </w:rPr>
               <w:t xml:space="preserve">DEFAULT </w:t>
             </w:r>
-            <w:r>
-              <w:rPr>
-                <w:rFonts w:hint="eastAsia"/>
-                <w:szCs w:val="20"/>
-              </w:rPr>
-              <w:t>주민번호뒷자리 추가</w:t>
+            <w:proofErr w:type="spellStart"/>
+            <w:r>
+              <w:rPr>
+                <w:rFonts w:hint="eastAsia"/>
+                <w:szCs w:val="20"/>
+              </w:rPr>
+              <w:t>주민번호뒷자리</w:t>
+            </w:r>
+            <w:proofErr w:type="spellEnd"/>
+            <w:r>
+              <w:rPr>
+                <w:rFonts w:hint="eastAsia"/>
+                <w:szCs w:val="20"/>
+              </w:rPr>
+              <w:t xml:space="preserve"> 추가</w:t>
             </w:r>
           </w:p>
           <w:p>
@@ -8698,6 +9698,7 @@
               </w:rPr>
               <w:t xml:space="preserve"> </w:t>
             </w:r>
+            <w:proofErr w:type="spellStart"/>
             <w:r>
               <w:rPr>
                 <w:rFonts w:hint="eastAsia"/>
@@ -8705,6 +9706,7 @@
               </w:rPr>
               <w:t>과정명</w:t>
             </w:r>
+            <w:proofErr w:type="spellEnd"/>
             <w:r>
               <w:rPr>
                 <w:rFonts w:hint="eastAsia"/>
@@ -9259,7 +10261,14 @@
               <w:rPr>
                 <w:szCs w:val="20"/>
               </w:rPr>
-              <w:t xml:space="preserve">YSDATE &lt; </w:t>
+              <w:t xml:space="preserve">YSDATE </w:t>
+            </w:r>
+            <w:proofErr w:type="gramStart"/>
+            <w:r>
+              <w:rPr>
+                <w:szCs w:val="20"/>
+              </w:rPr>
+              <w:t xml:space="preserve">&lt; </w:t>
             </w:r>
             <w:r>
               <w:rPr>
@@ -9268,6 +10277,7 @@
               </w:rPr>
               <w:t>과정시작일자</w:t>
             </w:r>
+            <w:proofErr w:type="gramEnd"/>
           </w:p>
           <w:p>
             <w:pPr>
@@ -9304,6 +10314,7 @@
               </w:rPr>
               <w:t xml:space="preserve"> → 과목시작일자 </w:t>
             </w:r>
+            <w:proofErr w:type="gramStart"/>
             <w:r>
               <w:rPr>
                 <w:szCs w:val="20"/>
@@ -9317,6 +10328,7 @@
               </w:rPr>
               <w:t xml:space="preserve"> 과목종료일자</w:t>
             </w:r>
+            <w:proofErr w:type="gramEnd"/>
           </w:p>
           <w:p>
             <w:pPr>
@@ -9568,7 +10580,14 @@
               <w:rPr>
                 <w:szCs w:val="20"/>
               </w:rPr>
-              <w:t xml:space="preserve">YSDATE &lt; </w:t>
+              <w:t xml:space="preserve">YSDATE </w:t>
+            </w:r>
+            <w:proofErr w:type="gramStart"/>
+            <w:r>
+              <w:rPr>
+                <w:szCs w:val="20"/>
+              </w:rPr>
+              <w:t xml:space="preserve">&lt; </w:t>
             </w:r>
             <w:r>
               <w:rPr>
@@ -9577,6 +10596,7 @@
               </w:rPr>
               <w:t>과목시작일자</w:t>
             </w:r>
+            <w:proofErr w:type="gramEnd"/>
           </w:p>
           <w:p>
             <w:pPr>
@@ -9606,6 +10626,7 @@
               </w:rPr>
               <w:t xml:space="preserve">과목종료일자 → 과목시작일자 </w:t>
             </w:r>
+            <w:proofErr w:type="gramStart"/>
             <w:r>
               <w:rPr>
                 <w:szCs w:val="20"/>
@@ -9619,6 +10640,7 @@
               </w:rPr>
               <w:t xml:space="preserve"> 과목종료일자</w:t>
             </w:r>
+            <w:proofErr w:type="gramEnd"/>
           </w:p>
           <w:p>
             <w:pPr>
@@ -9641,6 +10663,7 @@
               </w:rPr>
               <w:t xml:space="preserve"> </w:t>
             </w:r>
+            <w:proofErr w:type="spellStart"/>
             <w:r>
               <w:rPr>
                 <w:rFonts w:hint="eastAsia"/>
@@ -9648,6 +10671,7 @@
               </w:rPr>
               <w:t>출결배점</w:t>
             </w:r>
+            <w:proofErr w:type="spellEnd"/>
             <w:r>
               <w:rPr>
                 <w:rFonts w:hint="eastAsia"/>
@@ -9661,12 +10685,21 @@
               </w:rPr>
               <w:t xml:space="preserve">0 &lt;= </w:t>
             </w:r>
-            <w:r>
-              <w:rPr>
-                <w:rFonts w:hint="eastAsia"/>
-                <w:szCs w:val="20"/>
-              </w:rPr>
-              <w:t xml:space="preserve">출결배점 </w:t>
+            <w:proofErr w:type="spellStart"/>
+            <w:r>
+              <w:rPr>
+                <w:rFonts w:hint="eastAsia"/>
+                <w:szCs w:val="20"/>
+              </w:rPr>
+              <w:t>출결배점</w:t>
+            </w:r>
+            <w:proofErr w:type="spellEnd"/>
+            <w:r>
+              <w:rPr>
+                <w:rFonts w:hint="eastAsia"/>
+                <w:szCs w:val="20"/>
+              </w:rPr>
+              <w:t xml:space="preserve"> </w:t>
             </w:r>
             <w:r>
               <w:rPr>
@@ -9696,12 +10729,21 @@
               </w:rPr>
               <w:t xml:space="preserve"> </w:t>
             </w:r>
-            <w:r>
-              <w:rPr>
-                <w:rFonts w:hint="eastAsia"/>
-                <w:szCs w:val="20"/>
-              </w:rPr>
-              <w:t xml:space="preserve">실기배점 → </w:t>
+            <w:proofErr w:type="spellStart"/>
+            <w:r>
+              <w:rPr>
+                <w:rFonts w:hint="eastAsia"/>
+                <w:szCs w:val="20"/>
+              </w:rPr>
+              <w:t>실기배점</w:t>
+            </w:r>
+            <w:proofErr w:type="spellEnd"/>
+            <w:r>
+              <w:rPr>
+                <w:rFonts w:hint="eastAsia"/>
+                <w:szCs w:val="20"/>
+              </w:rPr>
+              <w:t xml:space="preserve"> → </w:t>
             </w:r>
             <w:r>
               <w:rPr>
@@ -9709,12 +10751,21 @@
               </w:rPr>
               <w:t xml:space="preserve">0 &lt;= </w:t>
             </w:r>
-            <w:r>
-              <w:rPr>
-                <w:rFonts w:hint="eastAsia"/>
-                <w:szCs w:val="20"/>
-              </w:rPr>
-              <w:t xml:space="preserve">실기배점 </w:t>
+            <w:proofErr w:type="spellStart"/>
+            <w:r>
+              <w:rPr>
+                <w:rFonts w:hint="eastAsia"/>
+                <w:szCs w:val="20"/>
+              </w:rPr>
+              <w:t>실기배점</w:t>
+            </w:r>
+            <w:proofErr w:type="spellEnd"/>
+            <w:r>
+              <w:rPr>
+                <w:rFonts w:hint="eastAsia"/>
+                <w:szCs w:val="20"/>
+              </w:rPr>
+              <w:t xml:space="preserve"> </w:t>
             </w:r>
             <w:r>
               <w:rPr>
@@ -9744,12 +10795,21 @@
               </w:rPr>
               <w:t xml:space="preserve"> </w:t>
             </w:r>
-            <w:r>
-              <w:rPr>
-                <w:rFonts w:hint="eastAsia"/>
-                <w:szCs w:val="20"/>
-              </w:rPr>
-              <w:t xml:space="preserve">필기배점 → </w:t>
+            <w:proofErr w:type="spellStart"/>
+            <w:r>
+              <w:rPr>
+                <w:rFonts w:hint="eastAsia"/>
+                <w:szCs w:val="20"/>
+              </w:rPr>
+              <w:t>필기배점</w:t>
+            </w:r>
+            <w:proofErr w:type="spellEnd"/>
+            <w:r>
+              <w:rPr>
+                <w:rFonts w:hint="eastAsia"/>
+                <w:szCs w:val="20"/>
+              </w:rPr>
+              <w:t xml:space="preserve"> → </w:t>
             </w:r>
             <w:r>
               <w:rPr>
@@ -9757,12 +10817,21 @@
               </w:rPr>
               <w:t xml:space="preserve">0 &lt;= </w:t>
             </w:r>
-            <w:r>
-              <w:rPr>
-                <w:rFonts w:hint="eastAsia"/>
-                <w:szCs w:val="20"/>
-              </w:rPr>
-              <w:t xml:space="preserve">필기배점 </w:t>
+            <w:proofErr w:type="spellStart"/>
+            <w:r>
+              <w:rPr>
+                <w:rFonts w:hint="eastAsia"/>
+                <w:szCs w:val="20"/>
+              </w:rPr>
+              <w:t>필기배점</w:t>
+            </w:r>
+            <w:proofErr w:type="spellEnd"/>
+            <w:r>
+              <w:rPr>
+                <w:rFonts w:hint="eastAsia"/>
+                <w:szCs w:val="20"/>
+              </w:rPr>
+              <w:t xml:space="preserve"> </w:t>
             </w:r>
             <w:r>
               <w:rPr>
@@ -9998,7 +11067,14 @@
               <w:rPr>
                 <w:szCs w:val="20"/>
               </w:rPr>
-              <w:t xml:space="preserve">SYSDATE) &lt; </w:t>
+              <w:t xml:space="preserve">SYSDATE) </w:t>
+            </w:r>
+            <w:proofErr w:type="gramStart"/>
+            <w:r>
+              <w:rPr>
+                <w:szCs w:val="20"/>
+              </w:rPr>
+              <w:t xml:space="preserve">&lt; </w:t>
             </w:r>
             <w:r>
               <w:rPr>
@@ -10007,6 +11083,7 @@
               </w:rPr>
               <w:t>과정시작일자</w:t>
             </w:r>
+            <w:proofErr w:type="gramEnd"/>
           </w:p>
           <w:p>
             <w:pPr>
@@ -10164,6 +11241,7 @@
               </w:rPr>
               <w:t xml:space="preserve">&lt;= </w:t>
             </w:r>
+            <w:proofErr w:type="spellStart"/>
             <w:r>
               <w:rPr>
                 <w:rFonts w:hint="eastAsia"/>
@@ -10171,6 +11249,7 @@
               </w:rPr>
               <w:t>출결배점</w:t>
             </w:r>
+            <w:proofErr w:type="spellEnd"/>
           </w:p>
           <w:p>
             <w:pPr>
@@ -10226,6 +11305,7 @@
               </w:rPr>
               <w:t xml:space="preserve">&lt;= </w:t>
             </w:r>
+            <w:proofErr w:type="spellStart"/>
             <w:r>
               <w:rPr>
                 <w:rFonts w:hint="eastAsia"/>
@@ -10233,6 +11313,7 @@
               </w:rPr>
               <w:t>실기배점</w:t>
             </w:r>
+            <w:proofErr w:type="spellEnd"/>
           </w:p>
           <w:p>
             <w:pPr>
@@ -10288,6 +11369,7 @@
               </w:rPr>
               <w:t xml:space="preserve">&lt;= </w:t>
             </w:r>
+            <w:proofErr w:type="spellStart"/>
             <w:r>
               <w:rPr>
                 <w:rFonts w:hint="eastAsia"/>
@@ -10295,6 +11377,7 @@
               </w:rPr>
               <w:t>필기배점</w:t>
             </w:r>
+            <w:proofErr w:type="spellEnd"/>
           </w:p>
           <w:p>
             <w:pPr>
@@ -10434,7 +11517,14 @@
               <w:rPr>
                 <w:szCs w:val="20"/>
               </w:rPr>
-              <w:t xml:space="preserve">&lt;= SYSDATE &lt; </w:t>
+              <w:t xml:space="preserve">&lt;= SYSDATE </w:t>
+            </w:r>
+            <w:proofErr w:type="gramStart"/>
+            <w:r>
+              <w:rPr>
+                <w:szCs w:val="20"/>
+              </w:rPr>
+              <w:t xml:space="preserve">&lt; </w:t>
             </w:r>
             <w:r>
               <w:rPr>
@@ -10443,6 +11533,7 @@
               </w:rPr>
               <w:t>과정종료일자</w:t>
             </w:r>
+            <w:proofErr w:type="gramEnd"/>
           </w:p>
           <w:p>
             <w:pPr>
@@ -12736,12 +13827,21 @@
                 <w:szCs w:val="20"/>
               </w:rPr>
             </w:pPr>
+            <w:proofErr w:type="spellStart"/>
             <w:r>
               <w:rPr>
                 <w:rFonts w:ascii="Noto Sans KR Regular" w:eastAsia="Noto Sans KR Regular" w:hAnsi="Noto Sans KR Regular" w:hint="eastAsia"/>
                 <w:szCs w:val="20"/>
               </w:rPr>
-              <w:t>이새롬(팀장)</w:t>
+              <w:t>이새롬</w:t>
+            </w:r>
+            <w:proofErr w:type="spellEnd"/>
+            <w:r>
+              <w:rPr>
+                <w:rFonts w:ascii="Noto Sans KR Regular" w:eastAsia="Noto Sans KR Regular" w:hAnsi="Noto Sans KR Regular" w:hint="eastAsia"/>
+                <w:szCs w:val="20"/>
+              </w:rPr>
+              <w:t>(팀장)</w:t>
             </w:r>
             <w:r>
               <w:rPr>
@@ -12778,12 +13878,21 @@
               </w:rPr>
               <w:t xml:space="preserve"> </w:t>
             </w:r>
+            <w:proofErr w:type="spellStart"/>
             <w:r>
               <w:rPr>
                 <w:rFonts w:ascii="Noto Sans KR Regular" w:eastAsia="Noto Sans KR Regular" w:hAnsi="Noto Sans KR Regular" w:hint="eastAsia"/>
                 <w:szCs w:val="20"/>
               </w:rPr>
-              <w:t>안정미,</w:t>
+              <w:t>안정미</w:t>
+            </w:r>
+            <w:proofErr w:type="spellEnd"/>
+            <w:r>
+              <w:rPr>
+                <w:rFonts w:ascii="Noto Sans KR Regular" w:eastAsia="Noto Sans KR Regular" w:hAnsi="Noto Sans KR Regular" w:hint="eastAsia"/>
+                <w:szCs w:val="20"/>
+              </w:rPr>
+              <w:t>,</w:t>
             </w:r>
             <w:r>
               <w:rPr>
@@ -12936,7 +14045,25 @@
                 <w:bCs/>
                 <w:szCs w:val="20"/>
               </w:rPr>
-              <w:t>서현: 사용자페이지(학생) VIEW 2개 중 과목 선택하면 성적나오는 VIEW 완성,</w:t>
+              <w:t xml:space="preserve">서현: 사용자페이지(학생) VIEW 2개 중 과목 선택하면 </w:t>
+            </w:r>
+            <w:proofErr w:type="spellStart"/>
+            <w:r>
+              <w:rPr>
+                <w:rFonts w:hint="eastAsia"/>
+                <w:bCs/>
+                <w:szCs w:val="20"/>
+              </w:rPr>
+              <w:t>성적나오는</w:t>
+            </w:r>
+            <w:proofErr w:type="spellEnd"/>
+            <w:r>
+              <w:rPr>
+                <w:rFonts w:hint="eastAsia"/>
+                <w:bCs/>
+                <w:szCs w:val="20"/>
+              </w:rPr>
+              <w:t xml:space="preserve"> VIEW 완성,</w:t>
             </w:r>
           </w:p>
           <w:p>
@@ -12968,8 +14095,18 @@
                 <w:bCs/>
                 <w:szCs w:val="20"/>
               </w:rPr>
-              <w:t>새롬: 관리자페이지의 교수자</w:t>
-            </w:r>
+              <w:t xml:space="preserve">새롬: 관리자페이지의 </w:t>
+            </w:r>
+            <w:proofErr w:type="spellStart"/>
+            <w:r>
+              <w:rPr>
+                <w:rFonts w:hint="eastAsia"/>
+                <w:bCs/>
+                <w:szCs w:val="20"/>
+              </w:rPr>
+              <w:t>교수자</w:t>
+            </w:r>
+            <w:proofErr w:type="spellEnd"/>
             <w:r>
               <w:rPr>
                 <w:rFonts w:hint="eastAsia"/>
@@ -13000,23 +14137,59 @@
                 <w:bCs/>
                 <w:szCs w:val="20"/>
               </w:rPr>
-              <w:t>정미: 사용자페이지(교수자)가 성적 전체출력 눌렀을 때의 VIEW 작업중</w:t>
-            </w:r>
-          </w:p>
-          <w:p>
-            <w:pPr>
-              <w:rPr>
-                <w:bCs/>
-                <w:szCs w:val="20"/>
-              </w:rPr>
-            </w:pPr>
-            <w:r>
-              <w:rPr>
-                <w:rFonts w:hint="eastAsia"/>
-                <w:bCs/>
-                <w:szCs w:val="20"/>
-              </w:rPr>
-              <w:t>상화: 사용자페이지(교수자) 로그인 시 자신이 강의한 과목 목록 출력하는 VIEW 작업중</w:t>
+              <w:t>정미: 사용자페이지(</w:t>
+            </w:r>
+            <w:proofErr w:type="spellStart"/>
+            <w:r>
+              <w:rPr>
+                <w:rFonts w:hint="eastAsia"/>
+                <w:bCs/>
+                <w:szCs w:val="20"/>
+              </w:rPr>
+              <w:t>교수자</w:t>
+            </w:r>
+            <w:proofErr w:type="spellEnd"/>
+            <w:r>
+              <w:rPr>
+                <w:rFonts w:hint="eastAsia"/>
+                <w:bCs/>
+                <w:szCs w:val="20"/>
+              </w:rPr>
+              <w:t>)가 성적 전체출력 눌렀을 때의 VIEW 작업중</w:t>
+            </w:r>
+          </w:p>
+          <w:p>
+            <w:pPr>
+              <w:rPr>
+                <w:bCs/>
+                <w:szCs w:val="20"/>
+              </w:rPr>
+            </w:pPr>
+            <w:r>
+              <w:rPr>
+                <w:rFonts w:hint="eastAsia"/>
+                <w:bCs/>
+                <w:szCs w:val="20"/>
+              </w:rPr>
+              <w:t>상화: 사용자페이지(</w:t>
+            </w:r>
+            <w:proofErr w:type="spellStart"/>
+            <w:r>
+              <w:rPr>
+                <w:rFonts w:hint="eastAsia"/>
+                <w:bCs/>
+                <w:szCs w:val="20"/>
+              </w:rPr>
+              <w:t>교수자</w:t>
+            </w:r>
+            <w:proofErr w:type="spellEnd"/>
+            <w:r>
+              <w:rPr>
+                <w:rFonts w:hint="eastAsia"/>
+                <w:bCs/>
+                <w:szCs w:val="20"/>
+              </w:rPr>
+              <w:t>) 로그인 시 자신이 강의한 과목 목록 출력하는 VIEW 작업중</w:t>
             </w:r>
           </w:p>
           <w:p>
@@ -13172,7 +14345,39 @@
                 <w:rFonts w:hint="eastAsia"/>
                 <w:szCs w:val="20"/>
               </w:rPr>
-              <w:t>사용자페이지 VIEW의 경우, 받은 입력값(성적/로그인 정보)을 바탕으로 결과 출력이 되어야 하므로 VIEW 생성이 아닌, 프로시저로 출력을 진행 해야 하지 않는가?</w:t>
+              <w:t xml:space="preserve">사용자페이지 VIEW의 경우, 받은 </w:t>
+            </w:r>
+            <w:proofErr w:type="spellStart"/>
+            <w:r>
+              <w:rPr>
+                <w:rFonts w:hint="eastAsia"/>
+                <w:szCs w:val="20"/>
+              </w:rPr>
+              <w:t>입력값</w:t>
+            </w:r>
+            <w:proofErr w:type="spellEnd"/>
+            <w:r>
+              <w:rPr>
+                <w:rFonts w:hint="eastAsia"/>
+                <w:szCs w:val="20"/>
+              </w:rPr>
+              <w:t xml:space="preserve">(성적/로그인 정보)을 바탕으로 결과 출력이 되어야 하므로 VIEW 생성이 아닌, 프로시저로 출력을 </w:t>
+            </w:r>
+            <w:proofErr w:type="gramStart"/>
+            <w:r>
+              <w:rPr>
+                <w:rFonts w:hint="eastAsia"/>
+                <w:szCs w:val="20"/>
+              </w:rPr>
+              <w:t>진행 해야</w:t>
+            </w:r>
+            <w:proofErr w:type="gramEnd"/>
+            <w:r>
+              <w:rPr>
+                <w:rFonts w:hint="eastAsia"/>
+                <w:szCs w:val="20"/>
+              </w:rPr>
+              <w:t xml:space="preserve"> 하지 않는가?</w:t>
             </w:r>
           </w:p>
           <w:p>
@@ -13402,8 +14607,18 @@
                 <w:bCs/>
                 <w:szCs w:val="20"/>
               </w:rPr>
-              <w:t>새롬: 관리자페이지의 교수자</w:t>
-            </w:r>
+              <w:t xml:space="preserve">새롬: 관리자페이지의 </w:t>
+            </w:r>
+            <w:proofErr w:type="spellStart"/>
+            <w:r>
+              <w:rPr>
+                <w:rFonts w:hint="eastAsia"/>
+                <w:bCs/>
+                <w:szCs w:val="20"/>
+              </w:rPr>
+              <w:t>교수자</w:t>
+            </w:r>
+            <w:proofErr w:type="spellEnd"/>
             <w:r>
               <w:rPr>
                 <w:rFonts w:hint="eastAsia"/>
@@ -13450,7 +14665,25 @@
                 <w:bCs/>
                 <w:szCs w:val="20"/>
               </w:rPr>
-              <w:t xml:space="preserve">정미: 사용자페이지(교수자)가 성적 전체출력 눌렀을 때의 </w:t>
+              <w:t>정미: 사용자페이지(</w:t>
+            </w:r>
+            <w:proofErr w:type="spellStart"/>
+            <w:r>
+              <w:rPr>
+                <w:rFonts w:hint="eastAsia"/>
+                <w:bCs/>
+                <w:szCs w:val="20"/>
+              </w:rPr>
+              <w:t>교수자</w:t>
+            </w:r>
+            <w:proofErr w:type="spellEnd"/>
+            <w:r>
+              <w:rPr>
+                <w:rFonts w:hint="eastAsia"/>
+                <w:bCs/>
+                <w:szCs w:val="20"/>
+              </w:rPr>
+              <w:t xml:space="preserve">)가 성적 전체출력 눌렀을 때의 </w:t>
             </w:r>
             <w:r>
               <w:rPr>
@@ -13482,7 +14715,25 @@
                 <w:bCs/>
                 <w:szCs w:val="20"/>
               </w:rPr>
-              <w:t>상화: 사용자페이지(교수자) 로그인 시 자신이 강의한 과목 목록 출력하는 VIEW 작업중</w:t>
+              <w:t>상화: 사용자페이지(</w:t>
+            </w:r>
+            <w:proofErr w:type="spellStart"/>
+            <w:r>
+              <w:rPr>
+                <w:rFonts w:hint="eastAsia"/>
+                <w:bCs/>
+                <w:szCs w:val="20"/>
+              </w:rPr>
+              <w:t>교수자</w:t>
+            </w:r>
+            <w:proofErr w:type="spellEnd"/>
+            <w:r>
+              <w:rPr>
+                <w:rFonts w:hint="eastAsia"/>
+                <w:bCs/>
+                <w:szCs w:val="20"/>
+              </w:rPr>
+              <w:t>) 로그인 시 자신이 강의한 과목 목록 출력하는 VIEW 작업중</w:t>
             </w:r>
           </w:p>
           <w:p>
@@ -13625,8 +14876,17 @@
                 <w:rFonts w:hint="eastAsia"/>
                 <w:szCs w:val="20"/>
               </w:rPr>
-              <w:t>오류가 나도 시퀀스가 카운팅</w:t>
-            </w:r>
+              <w:t xml:space="preserve">오류가 나도 시퀀스가 </w:t>
+            </w:r>
+            <w:proofErr w:type="spellStart"/>
+            <w:r>
+              <w:rPr>
+                <w:rFonts w:hint="eastAsia"/>
+                <w:szCs w:val="20"/>
+              </w:rPr>
+              <w:t>카운팅</w:t>
+            </w:r>
+            <w:proofErr w:type="spellEnd"/>
             <w:r>
               <w:rPr>
                 <w:rFonts w:hint="eastAsia"/>
@@ -13696,8 +14956,16 @@
               <w:rPr>
                 <w:szCs w:val="20"/>
               </w:rPr>
-              <w:t>FROM DUAL;</w:t>
-            </w:r>
+              <w:t xml:space="preserve">FROM </w:t>
+            </w:r>
+            <w:proofErr w:type="gramStart"/>
+            <w:r>
+              <w:rPr>
+                <w:szCs w:val="20"/>
+              </w:rPr>
+              <w:t>DUAL;</w:t>
+            </w:r>
+            <w:proofErr w:type="gramEnd"/>
           </w:p>
           <w:p>
             <w:pPr>
@@ -13735,7 +15003,23 @@
                 <w:rFonts w:hint="eastAsia"/>
                 <w:szCs w:val="20"/>
               </w:rPr>
-              <w:t>넘버 수정 쿼리문 이용하여 문제 해결.</w:t>
+              <w:t xml:space="preserve">넘버 수정 </w:t>
+            </w:r>
+            <w:proofErr w:type="spellStart"/>
+            <w:r>
+              <w:rPr>
+                <w:rFonts w:hint="eastAsia"/>
+                <w:szCs w:val="20"/>
+              </w:rPr>
+              <w:t>쿼리문</w:t>
+            </w:r>
+            <w:proofErr w:type="spellEnd"/>
+            <w:r>
+              <w:rPr>
+                <w:rFonts w:hint="eastAsia"/>
+                <w:szCs w:val="20"/>
+              </w:rPr>
+              <w:t xml:space="preserve"> 이용하여 문제 해결.</w:t>
             </w:r>
           </w:p>
           <w:p>
@@ -13799,8 +15083,16 @@
               <w:rPr>
                 <w:szCs w:val="20"/>
               </w:rPr>
-              <w:t>FROM DUAL;</w:t>
-            </w:r>
+              <w:t xml:space="preserve">FROM </w:t>
+            </w:r>
+            <w:proofErr w:type="gramStart"/>
+            <w:r>
+              <w:rPr>
+                <w:szCs w:val="20"/>
+              </w:rPr>
+              <w:t>DUAL;</w:t>
+            </w:r>
+            <w:proofErr w:type="gramEnd"/>
           </w:p>
           <w:p>
             <w:pPr>
@@ -13857,26 +15149,67 @@
                 <w:szCs w:val="20"/>
               </w:rPr>
             </w:pPr>
-            <w:r>
-              <w:rPr>
-                <w:rFonts w:hint="eastAsia"/>
-                <w:szCs w:val="20"/>
-              </w:rPr>
-              <w:t>커밋을 주석</w:t>
-            </w:r>
-            <w:r>
-              <w:rPr>
-                <w:rFonts w:hint="eastAsia"/>
-                <w:szCs w:val="20"/>
-              </w:rPr>
-              <w:t xml:space="preserve"> </w:t>
-            </w:r>
-            <w:r>
-              <w:rPr>
-                <w:rFonts w:hint="eastAsia"/>
-                <w:szCs w:val="20"/>
-              </w:rPr>
-              <w:t>처리한 채로 데이터 입력 테스트를 진행하였더니 예외처리에 걸렸을 때 기존에 저장했던 것 까지 롤백되는 현상 발생</w:t>
+            <w:proofErr w:type="spellStart"/>
+            <w:r>
+              <w:rPr>
+                <w:rFonts w:hint="eastAsia"/>
+                <w:szCs w:val="20"/>
+              </w:rPr>
+              <w:t>커밋을</w:t>
+            </w:r>
+            <w:proofErr w:type="spellEnd"/>
+            <w:r>
+              <w:rPr>
+                <w:rFonts w:hint="eastAsia"/>
+                <w:szCs w:val="20"/>
+              </w:rPr>
+              <w:t xml:space="preserve"> 주석</w:t>
+            </w:r>
+            <w:r>
+              <w:rPr>
+                <w:rFonts w:hint="eastAsia"/>
+                <w:szCs w:val="20"/>
+              </w:rPr>
+              <w:t xml:space="preserve"> </w:t>
+            </w:r>
+            <w:r>
+              <w:rPr>
+                <w:rFonts w:hint="eastAsia"/>
+                <w:szCs w:val="20"/>
+              </w:rPr>
+              <w:t xml:space="preserve">처리한 채로 데이터 입력 테스트를 진행하였더니 예외처리에 걸렸을 때 기존에 저장했던 </w:t>
+            </w:r>
+            <w:proofErr w:type="gramStart"/>
+            <w:r>
+              <w:rPr>
+                <w:rFonts w:hint="eastAsia"/>
+                <w:szCs w:val="20"/>
+              </w:rPr>
+              <w:t>것 까지</w:t>
+            </w:r>
+            <w:proofErr w:type="gramEnd"/>
+            <w:r>
+              <w:rPr>
+                <w:rFonts w:hint="eastAsia"/>
+                <w:szCs w:val="20"/>
+              </w:rPr>
+              <w:t xml:space="preserve"> </w:t>
+            </w:r>
+            <w:proofErr w:type="spellStart"/>
+            <w:r>
+              <w:rPr>
+                <w:rFonts w:hint="eastAsia"/>
+                <w:szCs w:val="20"/>
+              </w:rPr>
+              <w:t>롤백되는</w:t>
+            </w:r>
+            <w:proofErr w:type="spellEnd"/>
+            <w:r>
+              <w:rPr>
+                <w:rFonts w:hint="eastAsia"/>
+                <w:szCs w:val="20"/>
+              </w:rPr>
+              <w:t xml:space="preserve"> 현상 발생</w:t>
             </w:r>
           </w:p>
           <w:p>
@@ -13891,12 +15224,21 @@
                 <w:szCs w:val="20"/>
               </w:rPr>
             </w:pPr>
-            <w:r>
-              <w:rPr>
-                <w:rFonts w:hint="eastAsia"/>
-                <w:szCs w:val="20"/>
-              </w:rPr>
-              <w:t>커밋 살려 데이터 입력 테스트 진행.</w:t>
+            <w:proofErr w:type="spellStart"/>
+            <w:r>
+              <w:rPr>
+                <w:rFonts w:hint="eastAsia"/>
+                <w:szCs w:val="20"/>
+              </w:rPr>
+              <w:t>커밋</w:t>
+            </w:r>
+            <w:proofErr w:type="spellEnd"/>
+            <w:r>
+              <w:rPr>
+                <w:rFonts w:hint="eastAsia"/>
+                <w:szCs w:val="20"/>
+              </w:rPr>
+              <w:t xml:space="preserve"> 살려 데이터 입력 테스트 진행.</w:t>
             </w:r>
           </w:p>
           <w:p>
@@ -13978,12 +15320,21 @@
                 <w:szCs w:val="20"/>
               </w:rPr>
             </w:pPr>
-            <w:r>
-              <w:rPr>
-                <w:rFonts w:hint="eastAsia"/>
-                <w:szCs w:val="20"/>
-              </w:rPr>
-              <w:t>과목총점과 연결되는 성적 테이블에 데이터가 없어 오류나는 것으로 예상.</w:t>
+            <w:proofErr w:type="spellStart"/>
+            <w:r>
+              <w:rPr>
+                <w:rFonts w:hint="eastAsia"/>
+                <w:szCs w:val="20"/>
+              </w:rPr>
+              <w:t>과목총점과</w:t>
+            </w:r>
+            <w:proofErr w:type="spellEnd"/>
+            <w:r>
+              <w:rPr>
+                <w:rFonts w:hint="eastAsia"/>
+                <w:szCs w:val="20"/>
+              </w:rPr>
+              <w:t xml:space="preserve"> 연결되는 성적 테이블에 데이터가 없어 오류나는 것으로 예상.</w:t>
             </w:r>
           </w:p>
           <w:p>
@@ -14171,8 +15522,18 @@
                 <w:bCs/>
                 <w:szCs w:val="20"/>
               </w:rPr>
-              <w:t>데이터 입력하여 확인작업 진행중 =&gt; VIEW 에러 확인중</w:t>
-            </w:r>
+              <w:t xml:space="preserve">데이터 입력하여 확인작업 진행중 =&gt; VIEW 에러 </w:t>
+            </w:r>
+            <w:proofErr w:type="spellStart"/>
+            <w:r>
+              <w:rPr>
+                <w:rFonts w:hint="eastAsia"/>
+                <w:bCs/>
+                <w:szCs w:val="20"/>
+              </w:rPr>
+              <w:t>확인중</w:t>
+            </w:r>
+            <w:proofErr w:type="spellEnd"/>
           </w:p>
           <w:p>
             <w:pPr>
@@ -14195,8 +15556,18 @@
                 <w:bCs/>
                 <w:szCs w:val="20"/>
               </w:rPr>
-              <w:t>데이터 입력하여 확인작업 진행중 =&gt; VIEW 에러 확인중</w:t>
-            </w:r>
+              <w:t xml:space="preserve">데이터 입력하여 확인작업 진행중 =&gt; VIEW 에러 </w:t>
+            </w:r>
+            <w:proofErr w:type="spellStart"/>
+            <w:r>
+              <w:rPr>
+                <w:rFonts w:hint="eastAsia"/>
+                <w:bCs/>
+                <w:szCs w:val="20"/>
+              </w:rPr>
+              <w:t>확인중</w:t>
+            </w:r>
+            <w:proofErr w:type="spellEnd"/>
           </w:p>
           <w:p>
             <w:pPr>
@@ -14219,8 +15590,18 @@
                 <w:bCs/>
                 <w:szCs w:val="20"/>
               </w:rPr>
-              <w:t>데이터 입력하여 확인작업 진행중 =&gt; VIEW 에러 확인중</w:t>
-            </w:r>
+              <w:t xml:space="preserve">데이터 입력하여 확인작업 진행중 =&gt; VIEW 에러 </w:t>
+            </w:r>
+            <w:proofErr w:type="spellStart"/>
+            <w:r>
+              <w:rPr>
+                <w:rFonts w:hint="eastAsia"/>
+                <w:bCs/>
+                <w:szCs w:val="20"/>
+              </w:rPr>
+              <w:t>확인중</w:t>
+            </w:r>
+            <w:proofErr w:type="spellEnd"/>
           </w:p>
           <w:p>
             <w:pPr>
@@ -14243,8 +15624,18 @@
                 <w:bCs/>
                 <w:szCs w:val="20"/>
               </w:rPr>
-              <w:t>데이터 입력하여 확인작업 진행중 =&gt; VIEW 에러 확인중</w:t>
-            </w:r>
+              <w:t xml:space="preserve">데이터 입력하여 확인작업 진행중 =&gt; VIEW 에러 </w:t>
+            </w:r>
+            <w:proofErr w:type="spellStart"/>
+            <w:r>
+              <w:rPr>
+                <w:rFonts w:hint="eastAsia"/>
+                <w:bCs/>
+                <w:szCs w:val="20"/>
+              </w:rPr>
+              <w:t>확인중</w:t>
+            </w:r>
+            <w:proofErr w:type="spellEnd"/>
           </w:p>
           <w:p>
             <w:pPr>
@@ -14267,8 +15658,18 @@
                 <w:bCs/>
                 <w:szCs w:val="20"/>
               </w:rPr>
-              <w:t>데이터 입력하여 확인작업 진행중 =&gt; VIEW 에러 확인중</w:t>
-            </w:r>
+              <w:t xml:space="preserve">데이터 입력하여 확인작업 진행중 =&gt; VIEW 에러 </w:t>
+            </w:r>
+            <w:proofErr w:type="spellStart"/>
+            <w:r>
+              <w:rPr>
+                <w:rFonts w:hint="eastAsia"/>
+                <w:bCs/>
+                <w:szCs w:val="20"/>
+              </w:rPr>
+              <w:t>확인중</w:t>
+            </w:r>
+            <w:proofErr w:type="spellEnd"/>
           </w:p>
           <w:p>
             <w:pPr>
@@ -14677,12 +16078,14 @@
                 <w:rFonts w:ascii="Noto Sans KR Regular" w:eastAsia="Noto Sans KR Regular" w:hAnsi="Noto Sans KR Regular"/>
               </w:rPr>
             </w:pPr>
+            <w:proofErr w:type="spellStart"/>
             <w:r>
               <w:rPr>
                 <w:rFonts w:ascii="Noto Sans KR Regular" w:eastAsia="Noto Sans KR Regular" w:hAnsi="Noto Sans KR Regular" w:hint="eastAsia"/>
               </w:rPr>
               <w:t>이새롬</w:t>
             </w:r>
+            <w:proofErr w:type="spellEnd"/>
             <w:r>
               <w:rPr>
                 <w:rFonts w:ascii="Noto Sans KR Regular" w:eastAsia="Noto Sans KR Regular" w:hAnsi="Noto Sans KR Regular" w:hint="eastAsia"/>
@@ -14731,12 +16134,14 @@
               </w:rPr>
               <w:t xml:space="preserve"> </w:t>
             </w:r>
+            <w:proofErr w:type="spellStart"/>
             <w:r>
               <w:rPr>
                 <w:rFonts w:ascii="Noto Sans KR Regular" w:eastAsia="Noto Sans KR Regular" w:hAnsi="Noto Sans KR Regular" w:hint="eastAsia"/>
               </w:rPr>
               <w:t>안정미</w:t>
             </w:r>
+            <w:proofErr w:type="spellEnd"/>
             <w:r>
               <w:rPr>
                 <w:rFonts w:ascii="Noto Sans KR Regular" w:eastAsia="Noto Sans KR Regular" w:hAnsi="Noto Sans KR Regular" w:hint="eastAsia"/>
@@ -14878,7 +16283,15 @@
                 <w:rFonts w:hint="eastAsia"/>
                 <w:szCs w:val="20"/>
               </w:rPr>
-              <w:t>추가적인 데이터 입력 후 프로시저</w:t>
+              <w:t xml:space="preserve">추가적인 데이터 입력 후 </w:t>
+            </w:r>
+            <w:proofErr w:type="gramStart"/>
+            <w:r>
+              <w:rPr>
+                <w:rFonts w:hint="eastAsia"/>
+                <w:szCs w:val="20"/>
+              </w:rPr>
+              <w:t>프로시저</w:t>
             </w:r>
             <w:r>
               <w:rPr>
@@ -14887,6 +16300,7 @@
               </w:rPr>
               <w:t xml:space="preserve"> /</w:t>
             </w:r>
+            <w:proofErr w:type="gramEnd"/>
             <w:r>
               <w:rPr>
                 <w:szCs w:val="20"/>
@@ -15082,8 +16496,16 @@
               <w:rPr>
                 <w:rFonts w:hint="eastAsia"/>
               </w:rPr>
-              <w:t>학생 사용자 로그인 후 과목 출력 /</w:t>
-            </w:r>
+              <w:t xml:space="preserve">학생 사용자 로그인 후 과목 </w:t>
+            </w:r>
+            <w:proofErr w:type="gramStart"/>
+            <w:r>
+              <w:rPr>
+                <w:rFonts w:hint="eastAsia"/>
+              </w:rPr>
+              <w:t>출력 /</w:t>
+            </w:r>
+            <w:proofErr w:type="gramEnd"/>
             <w:r>
               <w:t xml:space="preserve"> </w:t>
             </w:r>
@@ -15233,6 +16655,7 @@
             <w:r>
               <w:t xml:space="preserve">.  </w:t>
             </w:r>
+            <w:proofErr w:type="gramStart"/>
             <w:r>
               <w:rPr>
                 <w:rFonts w:hint="eastAsia"/>
@@ -15242,6 +16665,7 @@
             <w:r>
               <w:t>/</w:t>
             </w:r>
+            <w:proofErr w:type="gramEnd"/>
             <w:r>
               <w:rPr>
                 <w:rFonts w:hint="eastAsia"/>
@@ -15269,10 +16693,21 @@
               <w:rPr>
                 <w:rFonts w:hint="eastAsia"/>
               </w:rPr>
-              <w:t>/교수)</w:t>
-            </w:r>
-            <w:r>
-              <w:t xml:space="preserve"> : </w:t>
+              <w:t>/교수</w:t>
+            </w:r>
+            <w:proofErr w:type="gramStart"/>
+            <w:r>
+              <w:rPr>
+                <w:rFonts w:hint="eastAsia"/>
+              </w:rPr>
+              <w:t>)</w:t>
+            </w:r>
+            <w:r>
+              <w:t xml:space="preserve"> :</w:t>
+            </w:r>
+            <w:proofErr w:type="gramEnd"/>
+            <w:r>
+              <w:t xml:space="preserve"> </w:t>
             </w:r>
             <w:r>
               <w:rPr>
@@ -15316,10 +16751,21 @@
               <w:rPr>
                 <w:rFonts w:hint="eastAsia"/>
               </w:rPr>
-              <w:t>사용자 입장(학생)</w:t>
-            </w:r>
-            <w:r>
-              <w:t xml:space="preserve"> : </w:t>
+              <w:t>사용자 입장(학생</w:t>
+            </w:r>
+            <w:proofErr w:type="gramStart"/>
+            <w:r>
+              <w:rPr>
+                <w:rFonts w:hint="eastAsia"/>
+              </w:rPr>
+              <w:t>)</w:t>
+            </w:r>
+            <w:r>
+              <w:t xml:space="preserve"> :</w:t>
+            </w:r>
+            <w:proofErr w:type="gramEnd"/>
+            <w:r>
+              <w:t xml:space="preserve"> </w:t>
             </w:r>
             <w:r>
               <w:rPr>
@@ -15691,6 +17137,7 @@
               </w:rPr>
               <w:t xml:space="preserve"> </w:t>
             </w:r>
+            <w:proofErr w:type="gramStart"/>
             <w:r>
               <w:rPr>
                 <w:rFonts w:eastAsia="함초롬바탕" w:hAnsi="함초롬바탕" w:cs="함초롬바탕" w:hint="eastAsia"/>
@@ -15719,7 +17166,14 @@
               <w:rPr>
                 <w:rFonts w:ascii="Noto Sans KR Regular" w:eastAsia="Noto Sans KR Regular" w:hAnsi="Noto Sans KR Regular"/>
               </w:rPr>
-              <w:t xml:space="preserve">OT BETWEEN </w:t>
+              <w:t>OT</w:t>
+            </w:r>
+            <w:proofErr w:type="gramEnd"/>
+            <w:r>
+              <w:rPr>
+                <w:rFonts w:ascii="Noto Sans KR Regular" w:eastAsia="Noto Sans KR Regular" w:hAnsi="Noto Sans KR Regular"/>
+              </w:rPr>
+              <w:t xml:space="preserve"> BETWEEN </w:t>
             </w:r>
             <w:r>
               <w:rPr>
@@ -15943,7 +17397,21 @@
               <w:rPr>
                 <w:rFonts w:hint="eastAsia"/>
               </w:rPr>
-              <w:t>에서 맨처음에 나온 값이랑 같을 경우 예외처리가 정상 작동하지만,</w:t>
+              <w:t xml:space="preserve">에서 맨처음에 나온 </w:t>
+            </w:r>
+            <w:proofErr w:type="spellStart"/>
+            <w:r>
+              <w:rPr>
+                <w:rFonts w:hint="eastAsia"/>
+              </w:rPr>
+              <w:t>값이랑</w:t>
+            </w:r>
+            <w:proofErr w:type="spellEnd"/>
+            <w:r>
+              <w:rPr>
+                <w:rFonts w:hint="eastAsia"/>
+              </w:rPr>
+              <w:t xml:space="preserve"> 같을 경우 예외처리가 정상 작동하지만,</w:t>
             </w:r>
             <w:r>
               <w:t xml:space="preserve"> </w:t>
@@ -15963,7 +17431,21 @@
               <w:rPr>
                 <w:rFonts w:hint="eastAsia"/>
               </w:rPr>
-              <w:t xml:space="preserve">재시도시 정상작동 안함 맨처음 비교한 값이 무엇인가에 따라 </w:t>
+              <w:t xml:space="preserve">재시도시 정상작동 안함 </w:t>
+            </w:r>
+            <w:proofErr w:type="spellStart"/>
+            <w:r>
+              <w:rPr>
+                <w:rFonts w:hint="eastAsia"/>
+              </w:rPr>
+              <w:t>맨처음</w:t>
+            </w:r>
+            <w:proofErr w:type="spellEnd"/>
+            <w:r>
+              <w:rPr>
+                <w:rFonts w:hint="eastAsia"/>
+              </w:rPr>
+              <w:t xml:space="preserve"> 비교한 값이 무엇인가에 따라 </w:t>
             </w:r>
           </w:p>
           <w:p>
@@ -15976,11 +17458,19 @@
             <w:r>
               <w:t xml:space="preserve">           </w:t>
             </w:r>
-            <w:r>
-              <w:rPr>
-                <w:rFonts w:hint="eastAsia"/>
-              </w:rPr>
-              <w:t>되기도하고 안되기도 하는 것으로 추정</w:t>
+            <w:proofErr w:type="spellStart"/>
+            <w:r>
+              <w:rPr>
+                <w:rFonts w:hint="eastAsia"/>
+              </w:rPr>
+              <w:t>되기도하고</w:t>
+            </w:r>
+            <w:proofErr w:type="spellEnd"/>
+            <w:r>
+              <w:rPr>
+                <w:rFonts w:hint="eastAsia"/>
+              </w:rPr>
+              <w:t xml:space="preserve"> 안되기도 하는 것으로 추정</w:t>
             </w:r>
             <w:r>
               <w:t xml:space="preserve"> </w:t>
@@ -16394,11 +17884,37 @@
               </w:rPr>
               <w:t xml:space="preserve"> (로그인, 성적)</w:t>
             </w:r>
+            <w:r>
+              <w:rPr>
+                <w:bCs/>
+                <w:szCs w:val="20"/>
+              </w:rPr>
+              <w:t xml:space="preserve"> </w:t>
+            </w:r>
+            <w:r>
+              <w:rPr>
+                <w:rFonts w:eastAsia="함초롬바탕" w:hAnsi="함초롬바탕" w:cs="함초롬바탕" w:hint="eastAsia"/>
+              </w:rPr>
+              <w:t>→</w:t>
+            </w:r>
+            <w:r>
+              <w:rPr>
+                <w:rFonts w:eastAsia="함초롬바탕" w:hAnsi="함초롬바탕" w:cs="함초롬바탕" w:hint="eastAsia"/>
+              </w:rPr>
+              <w:t xml:space="preserve"> </w:t>
+            </w:r>
+            <w:r>
+              <w:rPr>
+                <w:rFonts w:eastAsia="함초롬바탕" w:hAnsi="함초롬바탕" w:cs="함초롬바탕" w:hint="eastAsia"/>
+              </w:rPr>
+              <w:t>완료</w:t>
+            </w:r>
           </w:p>
           <w:p>
             <w:pPr>
               <w:ind w:firstLineChars="300" w:firstLine="600"/>
               <w:rPr>
+                <w:rFonts w:hint="eastAsia"/>
                 <w:bCs/>
                 <w:szCs w:val="20"/>
               </w:rPr>
@@ -16426,6 +17942,31 @@
               </w:rPr>
               <w:t>(학생관리, 로그인)</w:t>
             </w:r>
+            <w:r>
+              <w:rPr>
+                <w:bCs/>
+                <w:szCs w:val="20"/>
+              </w:rPr>
+              <w:t xml:space="preserve"> </w:t>
+            </w:r>
+            <w:r>
+              <w:rPr>
+                <w:rFonts w:eastAsia="함초롬바탕" w:hAnsi="함초롬바탕" w:cs="함초롬바탕" w:hint="eastAsia"/>
+              </w:rPr>
+              <w:t>→</w:t>
+            </w:r>
+            <w:r>
+              <w:rPr>
+                <w:rFonts w:eastAsia="함초롬바탕" w:hAnsi="함초롬바탕" w:cs="함초롬바탕" w:hint="eastAsia"/>
+              </w:rPr>
+              <w:t xml:space="preserve"> </w:t>
+            </w:r>
+            <w:r>
+              <w:rPr>
+                <w:rFonts w:eastAsia="함초롬바탕" w:hAnsi="함초롬바탕" w:cs="함초롬바탕" w:hint="eastAsia"/>
+              </w:rPr>
+              <w:t>완료</w:t>
+            </w:r>
           </w:p>
           <w:p>
             <w:pPr>
@@ -16458,6 +17999,31 @@
               </w:rPr>
               <w:t>(성적 입력, 성적출력)</w:t>
             </w:r>
+            <w:r>
+              <w:rPr>
+                <w:bCs/>
+                <w:szCs w:val="20"/>
+              </w:rPr>
+              <w:t xml:space="preserve"> </w:t>
+            </w:r>
+            <w:r>
+              <w:rPr>
+                <w:rFonts w:eastAsia="함초롬바탕" w:hAnsi="함초롬바탕" w:cs="함초롬바탕" w:hint="eastAsia"/>
+              </w:rPr>
+              <w:t>→</w:t>
+            </w:r>
+            <w:r>
+              <w:rPr>
+                <w:rFonts w:eastAsia="함초롬바탕" w:hAnsi="함초롬바탕" w:cs="함초롬바탕" w:hint="eastAsia"/>
+              </w:rPr>
+              <w:t xml:space="preserve"> </w:t>
+            </w:r>
+            <w:r>
+              <w:rPr>
+                <w:rFonts w:eastAsia="함초롬바탕" w:hAnsi="함초롬바탕" w:cs="함초롬바탕" w:hint="eastAsia"/>
+              </w:rPr>
+              <w:t>완료</w:t>
+            </w:r>
           </w:p>
           <w:p>
             <w:pPr>
@@ -16488,7 +18054,23 @@
                 <w:bCs/>
                 <w:szCs w:val="20"/>
               </w:rPr>
-              <w:t>(관리자 로그인, 교수자 계정관리</w:t>
+              <w:t xml:space="preserve">(관리자 로그인, </w:t>
+            </w:r>
+            <w:proofErr w:type="spellStart"/>
+            <w:r>
+              <w:rPr>
+                <w:bCs/>
+                <w:szCs w:val="20"/>
+              </w:rPr>
+              <w:t>교수자</w:t>
+            </w:r>
+            <w:proofErr w:type="spellEnd"/>
+            <w:r>
+              <w:rPr>
+                <w:bCs/>
+                <w:szCs w:val="20"/>
+              </w:rPr>
+              <w:t xml:space="preserve"> 계정관리</w:t>
             </w:r>
             <w:r>
               <w:rPr>
@@ -16497,10 +18079,38 @@
               </w:rPr>
               <w:t>)</w:t>
             </w:r>
+            <w:r>
+              <w:rPr>
+                <w:bCs/>
+                <w:szCs w:val="20"/>
+              </w:rPr>
+              <w:t xml:space="preserve"> </w:t>
+            </w:r>
+            <w:r>
+              <w:rPr>
+                <w:rFonts w:eastAsia="함초롬바탕" w:hAnsi="함초롬바탕" w:cs="함초롬바탕" w:hint="eastAsia"/>
+              </w:rPr>
+              <w:t>→</w:t>
+            </w:r>
+            <w:r>
+              <w:rPr>
+                <w:rFonts w:eastAsia="함초롬바탕" w:hAnsi="함초롬바탕" w:cs="함초롬바탕" w:hint="eastAsia"/>
+              </w:rPr>
+              <w:t xml:space="preserve"> </w:t>
+            </w:r>
+            <w:r>
+              <w:rPr>
+                <w:rFonts w:eastAsia="함초롬바탕" w:hAnsi="함초롬바탕" w:cs="함초롬바탕" w:hint="eastAsia"/>
+              </w:rPr>
+              <w:t>완료</w:t>
+            </w:r>
           </w:p>
           <w:p>
             <w:pPr>
               <w:ind w:firstLineChars="300" w:firstLine="600"/>
+              <w:rPr>
+                <w:rFonts w:eastAsia="함초롬바탕" w:hAnsi="함초롬바탕" w:cs="함초롬바탕"/>
+              </w:rPr>
             </w:pPr>
             <w:r>
               <w:rPr>
@@ -16533,8 +18143,89 @@
               </w:rPr>
               <w:t>)</w:t>
             </w:r>
-          </w:p>
-          <w:p/>
+            <w:r>
+              <w:rPr>
+                <w:bCs/>
+                <w:szCs w:val="20"/>
+              </w:rPr>
+              <w:t xml:space="preserve"> </w:t>
+            </w:r>
+            <w:r>
+              <w:rPr>
+                <w:rFonts w:eastAsia="함초롬바탕" w:hAnsi="함초롬바탕" w:cs="함초롬바탕" w:hint="eastAsia"/>
+              </w:rPr>
+              <w:t>→</w:t>
+            </w:r>
+            <w:r>
+              <w:rPr>
+                <w:rFonts w:eastAsia="함초롬바탕" w:hAnsi="함초롬바탕" w:cs="함초롬바탕" w:hint="eastAsia"/>
+              </w:rPr>
+              <w:t xml:space="preserve"> </w:t>
+            </w:r>
+            <w:r>
+              <w:rPr>
+                <w:rFonts w:eastAsia="함초롬바탕" w:hAnsi="함초롬바탕" w:cs="함초롬바탕" w:hint="eastAsia"/>
+              </w:rPr>
+              <w:t>완료</w:t>
+            </w:r>
+          </w:p>
+          <w:p>
+            <w:pPr>
+              <w:ind w:firstLineChars="300" w:firstLine="600"/>
+              <w:rPr>
+                <w:rFonts w:eastAsia="함초롬바탕" w:hAnsi="함초롬바탕" w:cs="함초롬바탕"/>
+              </w:rPr>
+            </w:pPr>
+          </w:p>
+          <w:p>
+            <w:pPr>
+              <w:ind w:firstLineChars="300" w:firstLine="600"/>
+              <w:rPr>
+                <w:rFonts w:eastAsiaTheme="minorHAnsi" w:hint="eastAsia"/>
+                <w:b/>
+                <w:bCs/>
+              </w:rPr>
+            </w:pPr>
+            <w:r>
+              <w:rPr>
+                <w:rFonts w:eastAsiaTheme="minorHAnsi" w:cs="함초롬바탕" w:hint="eastAsia"/>
+                <w:b/>
+                <w:bCs/>
+              </w:rPr>
+              <w:t>P</w:t>
+            </w:r>
+            <w:r>
+              <w:rPr>
+                <w:rFonts w:eastAsiaTheme="minorHAnsi" w:cs="함초롬바탕"/>
+                <w:b/>
+                <w:bCs/>
+              </w:rPr>
+              <w:t xml:space="preserve">PT </w:t>
+            </w:r>
+            <w:r>
+              <w:rPr>
+                <w:rFonts w:eastAsiaTheme="minorHAnsi" w:cs="함초롬바탕" w:hint="eastAsia"/>
+                <w:b/>
+                <w:bCs/>
+              </w:rPr>
+              <w:t>취합 완료</w:t>
+            </w:r>
+            <w:r>
+              <w:rPr>
+                <w:rFonts w:eastAsiaTheme="minorHAnsi" w:cs="함초롬바탕" w:hint="eastAsia"/>
+                <w:b/>
+                <w:bCs/>
+              </w:rPr>
+              <w:t xml:space="preserve"> 후 각자 후기 작성</w:t>
+            </w:r>
+          </w:p>
+          <w:p>
+            <w:pPr>
+              <w:rPr>
+                <w:rFonts w:hint="eastAsia"/>
+              </w:rPr>
+            </w:pPr>
+          </w:p>
         </w:tc>
       </w:tr>
     </w:tbl>

</xml_diff>